<commit_message>
Security and Authentication Implementation: Incorporating login and registration functionalities with protection and JWT-based authentication logic.
</commit_message>
<xml_diff>
--- a/DOCUMENTATION/DESIGN/User Registration and Authentication Routes & Controllers.docx
+++ b/DOCUMENTATION/DESIGN/User Registration and Authentication Routes & Controllers.docx
@@ -65,7 +65,25 @@
           <w:b/>
           <w:bCs/>
         </w:rPr>
-        <w:t>POST /api/v1/users/register</w:t>
+        <w:t>POST /</w:t>
+      </w:r>
+      <w:proofErr w:type="spellStart"/>
+      <w:r>
+        <w:rPr>
+          <w:rFonts w:ascii="Times New Roman" w:hAnsi="Times New Roman" w:cs="Times New Roman"/>
+          <w:b/>
+          <w:bCs/>
+        </w:rPr>
+        <w:t>api</w:t>
+      </w:r>
+      <w:proofErr w:type="spellEnd"/>
+      <w:r>
+        <w:rPr>
+          <w:rFonts w:ascii="Times New Roman" w:hAnsi="Times New Roman" w:cs="Times New Roman"/>
+          <w:b/>
+          <w:bCs/>
+        </w:rPr>
+        <w:t>/v1/users/register</w:t>
       </w:r>
     </w:p>
     <w:p>
@@ -131,7 +149,25 @@
           <w:b/>
           <w:bCs/>
         </w:rPr>
-        <w:t>POST /api/v1/users/login</w:t>
+        <w:t>POST /</w:t>
+      </w:r>
+      <w:proofErr w:type="spellStart"/>
+      <w:r>
+        <w:rPr>
+          <w:rFonts w:ascii="Times New Roman" w:hAnsi="Times New Roman" w:cs="Times New Roman"/>
+          <w:b/>
+          <w:bCs/>
+        </w:rPr>
+        <w:t>api</w:t>
+      </w:r>
+      <w:proofErr w:type="spellEnd"/>
+      <w:r>
+        <w:rPr>
+          <w:rFonts w:ascii="Times New Roman" w:hAnsi="Times New Roman" w:cs="Times New Roman"/>
+          <w:b/>
+          <w:bCs/>
+        </w:rPr>
+        <w:t>/v1/users/login</w:t>
       </w:r>
     </w:p>
     <w:p>
@@ -197,7 +233,25 @@
           <w:b/>
           <w:bCs/>
         </w:rPr>
-        <w:t>POST /api/v1/users/logout</w:t>
+        <w:t>POST /</w:t>
+      </w:r>
+      <w:proofErr w:type="spellStart"/>
+      <w:r>
+        <w:rPr>
+          <w:rFonts w:ascii="Times New Roman" w:hAnsi="Times New Roman" w:cs="Times New Roman"/>
+          <w:b/>
+          <w:bCs/>
+        </w:rPr>
+        <w:t>api</w:t>
+      </w:r>
+      <w:proofErr w:type="spellEnd"/>
+      <w:r>
+        <w:rPr>
+          <w:rFonts w:ascii="Times New Roman" w:hAnsi="Times New Roman" w:cs="Times New Roman"/>
+          <w:b/>
+          <w:bCs/>
+        </w:rPr>
+        <w:t>/v1/users/logout</w:t>
       </w:r>
     </w:p>
     <w:p>
@@ -577,7 +631,21 @@
         <w:rPr>
           <w:rFonts w:ascii="Times New Roman" w:hAnsi="Times New Roman" w:cs="Times New Roman"/>
         </w:rPr>
-        <w:t xml:space="preserve"> will deal primarily with authentication and related concerns (login, logout, JWTs, password resets, etc).</w:t>
+        <w:t xml:space="preserve"> will deal primarily with authentication and related concerns (login, logout, JWTs, password resets, </w:t>
+      </w:r>
+      <w:proofErr w:type="spellStart"/>
+      <w:r>
+        <w:rPr>
+          <w:rFonts w:ascii="Times New Roman" w:hAnsi="Times New Roman" w:cs="Times New Roman"/>
+        </w:rPr>
+        <w:t>etc</w:t>
+      </w:r>
+      <w:proofErr w:type="spellEnd"/>
+      <w:r>
+        <w:rPr>
+          <w:rFonts w:ascii="Times New Roman" w:hAnsi="Times New Roman" w:cs="Times New Roman"/>
+        </w:rPr>
+        <w:t>).</w:t>
       </w:r>
     </w:p>
     <w:p>
@@ -671,8 +739,6 @@
       <w:r>
         <w:rPr>
           <w:rFonts w:ascii="Times New Roman" w:hAnsi="Times New Roman" w:cs="Times New Roman"/>
-          <w:b/>
-          <w:bCs/>
         </w:rPr>
         <w:t>Signup</w:t>
       </w:r>
@@ -1332,6 +1398,7 @@
           <w:rFonts w:ascii="Times New Roman" w:hAnsi="Times New Roman" w:cs="Times New Roman"/>
         </w:rPr>
       </w:pPr>
+      <w:proofErr w:type="spellStart"/>
       <w:r>
         <w:rPr>
           <w:rFonts w:ascii="Times New Roman" w:hAnsi="Times New Roman" w:cs="Times New Roman"/>
@@ -1340,6 +1407,7 @@
         </w:rPr>
         <w:t>bcryptjs</w:t>
       </w:r>
+      <w:proofErr w:type="spellEnd"/>
       <w:r>
         <w:rPr>
           <w:rFonts w:ascii="Times New Roman" w:hAnsi="Times New Roman" w:cs="Times New Roman"/>
@@ -1358,13 +1426,23 @@
           <w:rFonts w:ascii="Times New Roman" w:hAnsi="Times New Roman" w:cs="Times New Roman"/>
         </w:rPr>
       </w:pPr>
-      <w:r>
-        <w:rPr>
-          <w:rFonts w:ascii="Times New Roman" w:hAnsi="Times New Roman" w:cs="Times New Roman"/>
-          <w:b/>
-          <w:bCs/>
-        </w:rPr>
-        <w:t>jsonwebtoken (JWT)</w:t>
+      <w:proofErr w:type="spellStart"/>
+      <w:r>
+        <w:rPr>
+          <w:rFonts w:ascii="Times New Roman" w:hAnsi="Times New Roman" w:cs="Times New Roman"/>
+          <w:b/>
+          <w:bCs/>
+        </w:rPr>
+        <w:t>jsonwebtoken</w:t>
+      </w:r>
+      <w:proofErr w:type="spellEnd"/>
+      <w:r>
+        <w:rPr>
+          <w:rFonts w:ascii="Times New Roman" w:hAnsi="Times New Roman" w:cs="Times New Roman"/>
+          <w:b/>
+          <w:bCs/>
+        </w:rPr>
+        <w:t xml:space="preserve"> (JWT)</w:t>
       </w:r>
       <w:r>
         <w:rPr>
@@ -1410,6 +1488,7 @@
           <w:rFonts w:ascii="Times New Roman" w:hAnsi="Times New Roman" w:cs="Times New Roman"/>
         </w:rPr>
       </w:pPr>
+      <w:proofErr w:type="spellStart"/>
       <w:r>
         <w:rPr>
           <w:rFonts w:ascii="Times New Roman" w:hAnsi="Times New Roman" w:cs="Times New Roman"/>
@@ -1418,6 +1497,7 @@
         </w:rPr>
         <w:t>nodemailer</w:t>
       </w:r>
+      <w:proofErr w:type="spellEnd"/>
       <w:r>
         <w:rPr>
           <w:rFonts w:ascii="Times New Roman" w:hAnsi="Times New Roman" w:cs="Times New Roman"/>

</xml_diff>

<commit_message>
Redux setup and auth enhancements: Set up Redux and integrate react-toastify for alert displays. Add alert and auth slices for user authentication, introduce a PrivateRoute component for route protection, enhance login/registration logic, and refactore authController.js for DRYness.
</commit_message>
<xml_diff>
--- a/DOCUMENTATION/DESIGN/User Registration and Authentication Routes & Controllers.docx
+++ b/DOCUMENTATION/DESIGN/User Registration and Authentication Routes & Controllers.docx
@@ -274,6 +274,127 @@
     </w:p>
     <w:p>
       <w:pPr>
+        <w:pStyle w:val="ListParagraph"/>
+        <w:numPr>
+          <w:ilvl w:val="0"/>
+          <w:numId w:val="1"/>
+        </w:numPr>
+        <w:spacing w:line="240" w:lineRule="auto"/>
+        <w:rPr>
+          <w:rFonts w:ascii="Times New Roman" w:hAnsi="Times New Roman" w:cs="Times New Roman"/>
+          <w:b/>
+          <w:bCs/>
+        </w:rPr>
+      </w:pPr>
+      <w:r>
+        <w:rPr>
+          <w:rFonts w:ascii="Times New Roman" w:hAnsi="Times New Roman" w:cs="Times New Roman"/>
+          <w:b/>
+          <w:bCs/>
+        </w:rPr>
+        <w:t>Create Profile</w:t>
+      </w:r>
+    </w:p>
+    <w:p>
+      <w:pPr>
+        <w:numPr>
+          <w:ilvl w:val="1"/>
+          <w:numId w:val="1"/>
+        </w:numPr>
+        <w:spacing w:line="240" w:lineRule="auto"/>
+        <w:rPr>
+          <w:rFonts w:ascii="Times New Roman" w:hAnsi="Times New Roman" w:cs="Times New Roman"/>
+        </w:rPr>
+      </w:pPr>
+      <w:r>
+        <w:rPr>
+          <w:rFonts w:ascii="Times New Roman" w:hAnsi="Times New Roman" w:cs="Times New Roman"/>
+        </w:rPr>
+        <w:t xml:space="preserve">Endpoint: </w:t>
+      </w:r>
+      <w:r>
+        <w:rPr>
+          <w:rFonts w:ascii="Times New Roman" w:hAnsi="Times New Roman" w:cs="Times New Roman"/>
+          <w:b/>
+          <w:bCs/>
+        </w:rPr>
+        <w:t>POST /</w:t>
+      </w:r>
+      <w:proofErr w:type="spellStart"/>
+      <w:r>
+        <w:rPr>
+          <w:rFonts w:ascii="Times New Roman" w:hAnsi="Times New Roman" w:cs="Times New Roman"/>
+          <w:b/>
+          <w:bCs/>
+        </w:rPr>
+        <w:t>api</w:t>
+      </w:r>
+      <w:proofErr w:type="spellEnd"/>
+      <w:r>
+        <w:rPr>
+          <w:rFonts w:ascii="Times New Roman" w:hAnsi="Times New Roman" w:cs="Times New Roman"/>
+          <w:b/>
+          <w:bCs/>
+        </w:rPr>
+        <w:t>/v1/users/</w:t>
+      </w:r>
+      <w:proofErr w:type="spellStart"/>
+      <w:r>
+        <w:rPr>
+          <w:rFonts w:ascii="Times New Roman" w:hAnsi="Times New Roman" w:cs="Times New Roman"/>
+          <w:b/>
+          <w:bCs/>
+        </w:rPr>
+        <w:t>create</w:t>
+      </w:r>
+      <w:r>
+        <w:rPr>
+          <w:rFonts w:ascii="Times New Roman" w:hAnsi="Times New Roman" w:cs="Times New Roman"/>
+          <w:b/>
+          <w:bCs/>
+        </w:rPr>
+        <w:t>Profile</w:t>
+      </w:r>
+      <w:proofErr w:type="spellEnd"/>
+    </w:p>
+    <w:p>
+      <w:pPr>
+        <w:numPr>
+          <w:ilvl w:val="1"/>
+          <w:numId w:val="1"/>
+        </w:numPr>
+        <w:spacing w:line="240" w:lineRule="auto"/>
+        <w:rPr>
+          <w:rFonts w:ascii="Times New Roman" w:hAnsi="Times New Roman" w:cs="Times New Roman"/>
+        </w:rPr>
+      </w:pPr>
+      <w:r>
+        <w:rPr>
+          <w:rFonts w:ascii="Times New Roman" w:hAnsi="Times New Roman" w:cs="Times New Roman"/>
+        </w:rPr>
+        <w:t xml:space="preserve">Description: </w:t>
+      </w:r>
+      <w:r>
+        <w:rPr>
+          <w:rFonts w:ascii="Times New Roman" w:hAnsi="Times New Roman" w:cs="Times New Roman"/>
+        </w:rPr>
+        <w:t>A</w:t>
+      </w:r>
+      <w:r>
+        <w:rPr>
+          <w:rFonts w:ascii="Times New Roman" w:hAnsi="Times New Roman" w:cs="Times New Roman"/>
+        </w:rPr>
+        <w:t xml:space="preserve"> mandatory profile completion step post-registration to ensure users provide essential details before accessing core platform functionalities.</w:t>
+      </w:r>
+      <w:r>
+        <w:rPr>
+          <w:rFonts w:ascii="Times New Roman" w:hAnsi="Times New Roman" w:cs="Times New Roman"/>
+        </w:rPr>
+        <w:t xml:space="preserve"> </w:t>
+      </w:r>
+    </w:p>
+    <w:p>
+      <w:pPr>
         <w:pBdr>
           <w:bottom w:val="single" w:sz="6" w:space="1" w:color="auto"/>
         </w:pBdr>
@@ -565,6 +686,206 @@
     </w:p>
     <w:p>
       <w:pPr>
+        <w:pStyle w:val="ListParagraph"/>
+        <w:spacing w:line="240" w:lineRule="auto"/>
+        <w:ind w:left="1080"/>
+        <w:rPr>
+          <w:rFonts w:ascii="Times New Roman" w:hAnsi="Times New Roman" w:cs="Times New Roman"/>
+        </w:rPr>
+      </w:pPr>
+    </w:p>
+    <w:p>
+      <w:pPr>
+        <w:pStyle w:val="ListParagraph"/>
+        <w:numPr>
+          <w:ilvl w:val="0"/>
+          <w:numId w:val="2"/>
+        </w:numPr>
+        <w:spacing w:line="240" w:lineRule="auto"/>
+        <w:rPr>
+          <w:rFonts w:ascii="Times New Roman" w:hAnsi="Times New Roman" w:cs="Times New Roman"/>
+          <w:b/>
+          <w:bCs/>
+        </w:rPr>
+      </w:pPr>
+      <w:r>
+        <w:rPr>
+          <w:rFonts w:ascii="Times New Roman" w:hAnsi="Times New Roman" w:cs="Times New Roman"/>
+          <w:b/>
+          <w:bCs/>
+        </w:rPr>
+        <w:t>Create Profile Controller</w:t>
+      </w:r>
+    </w:p>
+    <w:p>
+      <w:pPr>
+        <w:pStyle w:val="ListParagraph"/>
+        <w:numPr>
+          <w:ilvl w:val="0"/>
+          <w:numId w:val="16"/>
+        </w:numPr>
+        <w:spacing w:line="240" w:lineRule="auto"/>
+        <w:rPr>
+          <w:rFonts w:ascii="Times New Roman" w:hAnsi="Times New Roman" w:cs="Times New Roman"/>
+        </w:rPr>
+      </w:pPr>
+      <w:r>
+        <w:rPr>
+          <w:rFonts w:ascii="Times New Roman" w:hAnsi="Times New Roman" w:cs="Times New Roman"/>
+        </w:rPr>
+        <w:t>Input: User profile details</w:t>
+      </w:r>
+    </w:p>
+    <w:p>
+      <w:pPr>
+        <w:pStyle w:val="ListParagraph"/>
+        <w:numPr>
+          <w:ilvl w:val="0"/>
+          <w:numId w:val="16"/>
+        </w:numPr>
+        <w:spacing w:line="240" w:lineRule="auto"/>
+        <w:rPr>
+          <w:rFonts w:ascii="Times New Roman" w:hAnsi="Times New Roman" w:cs="Times New Roman"/>
+        </w:rPr>
+      </w:pPr>
+      <w:r>
+        <w:rPr>
+          <w:rFonts w:ascii="Times New Roman" w:hAnsi="Times New Roman" w:cs="Times New Roman"/>
+        </w:rPr>
+        <w:t>Action:</w:t>
+      </w:r>
+      <w:r>
+        <w:rPr>
+          <w:rFonts w:ascii="Times New Roman" w:hAnsi="Times New Roman" w:cs="Times New Roman"/>
+        </w:rPr>
+        <w:t xml:space="preserve"> </w:t>
+      </w:r>
+    </w:p>
+    <w:p>
+      <w:pPr>
+        <w:pStyle w:val="ListParagraph"/>
+        <w:numPr>
+          <w:ilvl w:val="1"/>
+          <w:numId w:val="17"/>
+        </w:numPr>
+        <w:spacing w:line="240" w:lineRule="auto"/>
+        <w:rPr>
+          <w:rFonts w:ascii="Times New Roman" w:hAnsi="Times New Roman" w:cs="Times New Roman"/>
+        </w:rPr>
+      </w:pPr>
+      <w:r>
+        <w:rPr>
+          <w:rFonts w:ascii="Times New Roman" w:hAnsi="Times New Roman" w:cs="Times New Roman"/>
+        </w:rPr>
+        <w:t>First, verify that the user is authenticated.</w:t>
+      </w:r>
+    </w:p>
+    <w:p>
+      <w:pPr>
+        <w:pStyle w:val="ListParagraph"/>
+        <w:numPr>
+          <w:ilvl w:val="1"/>
+          <w:numId w:val="17"/>
+        </w:numPr>
+        <w:spacing w:line="240" w:lineRule="auto"/>
+        <w:rPr>
+          <w:rFonts w:ascii="Times New Roman" w:hAnsi="Times New Roman" w:cs="Times New Roman"/>
+        </w:rPr>
+      </w:pPr>
+      <w:r>
+        <w:rPr>
+          <w:rFonts w:ascii="Times New Roman" w:hAnsi="Times New Roman" w:cs="Times New Roman"/>
+        </w:rPr>
+        <w:t>Check if the user already has a profile created. If one exists, return an error or prompt to update instead.</w:t>
+      </w:r>
+    </w:p>
+    <w:p>
+      <w:pPr>
+        <w:pStyle w:val="ListParagraph"/>
+        <w:numPr>
+          <w:ilvl w:val="1"/>
+          <w:numId w:val="17"/>
+        </w:numPr>
+        <w:spacing w:line="240" w:lineRule="auto"/>
+        <w:rPr>
+          <w:rFonts w:ascii="Times New Roman" w:hAnsi="Times New Roman" w:cs="Times New Roman"/>
+        </w:rPr>
+      </w:pPr>
+      <w:r>
+        <w:rPr>
+          <w:rFonts w:ascii="Times New Roman" w:hAnsi="Times New Roman" w:cs="Times New Roman"/>
+        </w:rPr>
+        <w:t>Save the profile details to the database.</w:t>
+      </w:r>
+    </w:p>
+    <w:p>
+      <w:pPr>
+        <w:spacing w:line="240" w:lineRule="auto"/>
+        <w:rPr>
+          <w:rFonts w:ascii="Times New Roman" w:hAnsi="Times New Roman" w:cs="Times New Roman"/>
+        </w:rPr>
+      </w:pPr>
+    </w:p>
+    <w:p>
+      <w:pPr>
+        <w:pStyle w:val="ListParagraph"/>
+        <w:numPr>
+          <w:ilvl w:val="0"/>
+          <w:numId w:val="18"/>
+        </w:numPr>
+        <w:spacing w:line="240" w:lineRule="auto"/>
+        <w:rPr>
+          <w:rFonts w:ascii="Times New Roman" w:hAnsi="Times New Roman" w:cs="Times New Roman"/>
+        </w:rPr>
+      </w:pPr>
+      <w:r>
+        <w:rPr>
+          <w:rFonts w:ascii="Times New Roman" w:hAnsi="Times New Roman" w:cs="Times New Roman"/>
+        </w:rPr>
+        <w:lastRenderedPageBreak/>
+        <w:t>Output:</w:t>
+      </w:r>
+    </w:p>
+    <w:p>
+      <w:pPr>
+        <w:pStyle w:val="ListParagraph"/>
+        <w:numPr>
+          <w:ilvl w:val="1"/>
+          <w:numId w:val="18"/>
+        </w:numPr>
+        <w:spacing w:line="240" w:lineRule="auto"/>
+        <w:rPr>
+          <w:rFonts w:ascii="Times New Roman" w:hAnsi="Times New Roman" w:cs="Times New Roman"/>
+        </w:rPr>
+      </w:pPr>
+      <w:r>
+        <w:rPr>
+          <w:rFonts w:ascii="Times New Roman" w:hAnsi="Times New Roman" w:cs="Times New Roman"/>
+        </w:rPr>
+        <w:t>Successful creation message.</w:t>
+      </w:r>
+    </w:p>
+    <w:p>
+      <w:pPr>
+        <w:pStyle w:val="ListParagraph"/>
+        <w:numPr>
+          <w:ilvl w:val="1"/>
+          <w:numId w:val="18"/>
+        </w:numPr>
+        <w:spacing w:line="240" w:lineRule="auto"/>
+        <w:rPr>
+          <w:rFonts w:ascii="Times New Roman" w:hAnsi="Times New Roman" w:cs="Times New Roman"/>
+        </w:rPr>
+      </w:pPr>
+      <w:r>
+        <w:rPr>
+          <w:rFonts w:ascii="Times New Roman" w:hAnsi="Times New Roman" w:cs="Times New Roman"/>
+        </w:rPr>
+        <w:t>The created profile details.</w:t>
+      </w:r>
+    </w:p>
+    <w:p>
+      <w:pPr>
         <w:pBdr>
           <w:bottom w:val="single" w:sz="6" w:space="1" w:color="auto"/>
         </w:pBdr>
@@ -734,11 +1055,15 @@
         <w:spacing w:line="240" w:lineRule="auto"/>
         <w:rPr>
           <w:rFonts w:ascii="Times New Roman" w:hAnsi="Times New Roman" w:cs="Times New Roman"/>
-        </w:rPr>
-      </w:pPr>
-      <w:r>
-        <w:rPr>
-          <w:rFonts w:ascii="Times New Roman" w:hAnsi="Times New Roman" w:cs="Times New Roman"/>
+          <w:b/>
+          <w:bCs/>
+        </w:rPr>
+      </w:pPr>
+      <w:r>
+        <w:rPr>
+          <w:rFonts w:ascii="Times New Roman" w:hAnsi="Times New Roman" w:cs="Times New Roman"/>
+          <w:b/>
+          <w:bCs/>
         </w:rPr>
         <w:t>Signup</w:t>
       </w:r>
@@ -758,7 +1083,6 @@
         <w:rPr>
           <w:rFonts w:ascii="Times New Roman" w:hAnsi="Times New Roman" w:cs="Times New Roman"/>
         </w:rPr>
-        <w:lastRenderedPageBreak/>
         <w:t>Check if user exists</w:t>
       </w:r>
     </w:p>
@@ -1111,6 +1435,7 @@
         <w:rPr>
           <w:rFonts w:ascii="Times New Roman" w:hAnsi="Times New Roman" w:cs="Times New Roman"/>
         </w:rPr>
+        <w:lastRenderedPageBreak/>
         <w:t>Check current password.</w:t>
       </w:r>
     </w:p>
@@ -1336,7 +1661,6 @@
           <w:b/>
           <w:bCs/>
         </w:rPr>
-        <w:lastRenderedPageBreak/>
         <w:t>Other User operations</w:t>
       </w:r>
     </w:p>
@@ -1804,6 +2128,571 @@
     </w:lvl>
   </w:abstractNum>
   <w:abstractNum w:abstractNumId="2" w15:restartNumberingAfterBreak="0">
+    <w:nsid w:val="17392250"/>
+    <w:multiLevelType w:val="hybridMultilevel"/>
+    <w:tmpl w:val="16064F6E"/>
+    <w:lvl w:ilvl="0" w:tplc="04090001">
+      <w:start w:val="1"/>
+      <w:numFmt w:val="bullet"/>
+      <w:lvlText w:val=""/>
+      <w:lvlJc w:val="left"/>
+      <w:pPr>
+        <w:ind w:left="2520" w:hanging="360"/>
+      </w:pPr>
+      <w:rPr>
+        <w:rFonts w:ascii="Symbol" w:hAnsi="Symbol" w:hint="default"/>
+      </w:rPr>
+    </w:lvl>
+    <w:lvl w:ilvl="1" w:tplc="04090003" w:tentative="1">
+      <w:start w:val="1"/>
+      <w:numFmt w:val="bullet"/>
+      <w:lvlText w:val="o"/>
+      <w:lvlJc w:val="left"/>
+      <w:pPr>
+        <w:ind w:left="3240" w:hanging="360"/>
+      </w:pPr>
+      <w:rPr>
+        <w:rFonts w:ascii="Courier New" w:hAnsi="Courier New" w:cs="Courier New" w:hint="default"/>
+      </w:rPr>
+    </w:lvl>
+    <w:lvl w:ilvl="2" w:tplc="04090005" w:tentative="1">
+      <w:start w:val="1"/>
+      <w:numFmt w:val="bullet"/>
+      <w:lvlText w:val=""/>
+      <w:lvlJc w:val="left"/>
+      <w:pPr>
+        <w:ind w:left="3960" w:hanging="360"/>
+      </w:pPr>
+      <w:rPr>
+        <w:rFonts w:ascii="Wingdings" w:hAnsi="Wingdings" w:hint="default"/>
+      </w:rPr>
+    </w:lvl>
+    <w:lvl w:ilvl="3" w:tplc="04090001" w:tentative="1">
+      <w:start w:val="1"/>
+      <w:numFmt w:val="bullet"/>
+      <w:lvlText w:val=""/>
+      <w:lvlJc w:val="left"/>
+      <w:pPr>
+        <w:ind w:left="4680" w:hanging="360"/>
+      </w:pPr>
+      <w:rPr>
+        <w:rFonts w:ascii="Symbol" w:hAnsi="Symbol" w:hint="default"/>
+      </w:rPr>
+    </w:lvl>
+    <w:lvl w:ilvl="4" w:tplc="04090003" w:tentative="1">
+      <w:start w:val="1"/>
+      <w:numFmt w:val="bullet"/>
+      <w:lvlText w:val="o"/>
+      <w:lvlJc w:val="left"/>
+      <w:pPr>
+        <w:ind w:left="5400" w:hanging="360"/>
+      </w:pPr>
+      <w:rPr>
+        <w:rFonts w:ascii="Courier New" w:hAnsi="Courier New" w:cs="Courier New" w:hint="default"/>
+      </w:rPr>
+    </w:lvl>
+    <w:lvl w:ilvl="5" w:tplc="04090005" w:tentative="1">
+      <w:start w:val="1"/>
+      <w:numFmt w:val="bullet"/>
+      <w:lvlText w:val=""/>
+      <w:lvlJc w:val="left"/>
+      <w:pPr>
+        <w:ind w:left="6120" w:hanging="360"/>
+      </w:pPr>
+      <w:rPr>
+        <w:rFonts w:ascii="Wingdings" w:hAnsi="Wingdings" w:hint="default"/>
+      </w:rPr>
+    </w:lvl>
+    <w:lvl w:ilvl="6" w:tplc="04090001" w:tentative="1">
+      <w:start w:val="1"/>
+      <w:numFmt w:val="bullet"/>
+      <w:lvlText w:val=""/>
+      <w:lvlJc w:val="left"/>
+      <w:pPr>
+        <w:ind w:left="6840" w:hanging="360"/>
+      </w:pPr>
+      <w:rPr>
+        <w:rFonts w:ascii="Symbol" w:hAnsi="Symbol" w:hint="default"/>
+      </w:rPr>
+    </w:lvl>
+    <w:lvl w:ilvl="7" w:tplc="04090003" w:tentative="1">
+      <w:start w:val="1"/>
+      <w:numFmt w:val="bullet"/>
+      <w:lvlText w:val="o"/>
+      <w:lvlJc w:val="left"/>
+      <w:pPr>
+        <w:ind w:left="7560" w:hanging="360"/>
+      </w:pPr>
+      <w:rPr>
+        <w:rFonts w:ascii="Courier New" w:hAnsi="Courier New" w:cs="Courier New" w:hint="default"/>
+      </w:rPr>
+    </w:lvl>
+    <w:lvl w:ilvl="8" w:tplc="04090005" w:tentative="1">
+      <w:start w:val="1"/>
+      <w:numFmt w:val="bullet"/>
+      <w:lvlText w:val=""/>
+      <w:lvlJc w:val="left"/>
+      <w:pPr>
+        <w:ind w:left="8280" w:hanging="360"/>
+      </w:pPr>
+      <w:rPr>
+        <w:rFonts w:ascii="Wingdings" w:hAnsi="Wingdings" w:hint="default"/>
+      </w:rPr>
+    </w:lvl>
+  </w:abstractNum>
+  <w:abstractNum w:abstractNumId="3" w15:restartNumberingAfterBreak="0">
+    <w:nsid w:val="192852EF"/>
+    <w:multiLevelType w:val="hybridMultilevel"/>
+    <w:tmpl w:val="DD489D5A"/>
+    <w:lvl w:ilvl="0" w:tplc="04090001">
+      <w:start w:val="1"/>
+      <w:numFmt w:val="bullet"/>
+      <w:lvlText w:val=""/>
+      <w:lvlJc w:val="left"/>
+      <w:pPr>
+        <w:ind w:left="1080" w:hanging="360"/>
+      </w:pPr>
+      <w:rPr>
+        <w:rFonts w:ascii="Symbol" w:hAnsi="Symbol" w:hint="default"/>
+      </w:rPr>
+    </w:lvl>
+    <w:lvl w:ilvl="1" w:tplc="04090003">
+      <w:start w:val="1"/>
+      <w:numFmt w:val="bullet"/>
+      <w:lvlText w:val="o"/>
+      <w:lvlJc w:val="left"/>
+      <w:pPr>
+        <w:ind w:left="1800" w:hanging="360"/>
+      </w:pPr>
+      <w:rPr>
+        <w:rFonts w:ascii="Courier New" w:hAnsi="Courier New" w:cs="Courier New" w:hint="default"/>
+      </w:rPr>
+    </w:lvl>
+    <w:lvl w:ilvl="2" w:tplc="04090005" w:tentative="1">
+      <w:start w:val="1"/>
+      <w:numFmt w:val="bullet"/>
+      <w:lvlText w:val=""/>
+      <w:lvlJc w:val="left"/>
+      <w:pPr>
+        <w:ind w:left="2520" w:hanging="360"/>
+      </w:pPr>
+      <w:rPr>
+        <w:rFonts w:ascii="Wingdings" w:hAnsi="Wingdings" w:hint="default"/>
+      </w:rPr>
+    </w:lvl>
+    <w:lvl w:ilvl="3" w:tplc="04090001" w:tentative="1">
+      <w:start w:val="1"/>
+      <w:numFmt w:val="bullet"/>
+      <w:lvlText w:val=""/>
+      <w:lvlJc w:val="left"/>
+      <w:pPr>
+        <w:ind w:left="3240" w:hanging="360"/>
+      </w:pPr>
+      <w:rPr>
+        <w:rFonts w:ascii="Symbol" w:hAnsi="Symbol" w:hint="default"/>
+      </w:rPr>
+    </w:lvl>
+    <w:lvl w:ilvl="4" w:tplc="04090003" w:tentative="1">
+      <w:start w:val="1"/>
+      <w:numFmt w:val="bullet"/>
+      <w:lvlText w:val="o"/>
+      <w:lvlJc w:val="left"/>
+      <w:pPr>
+        <w:ind w:left="3960" w:hanging="360"/>
+      </w:pPr>
+      <w:rPr>
+        <w:rFonts w:ascii="Courier New" w:hAnsi="Courier New" w:cs="Courier New" w:hint="default"/>
+      </w:rPr>
+    </w:lvl>
+    <w:lvl w:ilvl="5" w:tplc="04090005" w:tentative="1">
+      <w:start w:val="1"/>
+      <w:numFmt w:val="bullet"/>
+      <w:lvlText w:val=""/>
+      <w:lvlJc w:val="left"/>
+      <w:pPr>
+        <w:ind w:left="4680" w:hanging="360"/>
+      </w:pPr>
+      <w:rPr>
+        <w:rFonts w:ascii="Wingdings" w:hAnsi="Wingdings" w:hint="default"/>
+      </w:rPr>
+    </w:lvl>
+    <w:lvl w:ilvl="6" w:tplc="04090001" w:tentative="1">
+      <w:start w:val="1"/>
+      <w:numFmt w:val="bullet"/>
+      <w:lvlText w:val=""/>
+      <w:lvlJc w:val="left"/>
+      <w:pPr>
+        <w:ind w:left="5400" w:hanging="360"/>
+      </w:pPr>
+      <w:rPr>
+        <w:rFonts w:ascii="Symbol" w:hAnsi="Symbol" w:hint="default"/>
+      </w:rPr>
+    </w:lvl>
+    <w:lvl w:ilvl="7" w:tplc="04090003" w:tentative="1">
+      <w:start w:val="1"/>
+      <w:numFmt w:val="bullet"/>
+      <w:lvlText w:val="o"/>
+      <w:lvlJc w:val="left"/>
+      <w:pPr>
+        <w:ind w:left="6120" w:hanging="360"/>
+      </w:pPr>
+      <w:rPr>
+        <w:rFonts w:ascii="Courier New" w:hAnsi="Courier New" w:cs="Courier New" w:hint="default"/>
+      </w:rPr>
+    </w:lvl>
+    <w:lvl w:ilvl="8" w:tplc="04090005" w:tentative="1">
+      <w:start w:val="1"/>
+      <w:numFmt w:val="bullet"/>
+      <w:lvlText w:val=""/>
+      <w:lvlJc w:val="left"/>
+      <w:pPr>
+        <w:ind w:left="6840" w:hanging="360"/>
+      </w:pPr>
+      <w:rPr>
+        <w:rFonts w:ascii="Wingdings" w:hAnsi="Wingdings" w:hint="default"/>
+      </w:rPr>
+    </w:lvl>
+  </w:abstractNum>
+  <w:abstractNum w:abstractNumId="4" w15:restartNumberingAfterBreak="0">
+    <w:nsid w:val="1B443A07"/>
+    <w:multiLevelType w:val="hybridMultilevel"/>
+    <w:tmpl w:val="A1B2A2BE"/>
+    <w:lvl w:ilvl="0" w:tplc="04090001">
+      <w:start w:val="1"/>
+      <w:numFmt w:val="bullet"/>
+      <w:lvlText w:val=""/>
+      <w:lvlJc w:val="left"/>
+      <w:pPr>
+        <w:ind w:left="2160" w:hanging="360"/>
+      </w:pPr>
+      <w:rPr>
+        <w:rFonts w:ascii="Symbol" w:hAnsi="Symbol" w:hint="default"/>
+      </w:rPr>
+    </w:lvl>
+    <w:lvl w:ilvl="1" w:tplc="04090003" w:tentative="1">
+      <w:start w:val="1"/>
+      <w:numFmt w:val="bullet"/>
+      <w:lvlText w:val="o"/>
+      <w:lvlJc w:val="left"/>
+      <w:pPr>
+        <w:ind w:left="2880" w:hanging="360"/>
+      </w:pPr>
+      <w:rPr>
+        <w:rFonts w:ascii="Courier New" w:hAnsi="Courier New" w:cs="Courier New" w:hint="default"/>
+      </w:rPr>
+    </w:lvl>
+    <w:lvl w:ilvl="2" w:tplc="04090005" w:tentative="1">
+      <w:start w:val="1"/>
+      <w:numFmt w:val="bullet"/>
+      <w:lvlText w:val=""/>
+      <w:lvlJc w:val="left"/>
+      <w:pPr>
+        <w:ind w:left="3600" w:hanging="360"/>
+      </w:pPr>
+      <w:rPr>
+        <w:rFonts w:ascii="Wingdings" w:hAnsi="Wingdings" w:hint="default"/>
+      </w:rPr>
+    </w:lvl>
+    <w:lvl w:ilvl="3" w:tplc="04090001" w:tentative="1">
+      <w:start w:val="1"/>
+      <w:numFmt w:val="bullet"/>
+      <w:lvlText w:val=""/>
+      <w:lvlJc w:val="left"/>
+      <w:pPr>
+        <w:ind w:left="4320" w:hanging="360"/>
+      </w:pPr>
+      <w:rPr>
+        <w:rFonts w:ascii="Symbol" w:hAnsi="Symbol" w:hint="default"/>
+      </w:rPr>
+    </w:lvl>
+    <w:lvl w:ilvl="4" w:tplc="04090003" w:tentative="1">
+      <w:start w:val="1"/>
+      <w:numFmt w:val="bullet"/>
+      <w:lvlText w:val="o"/>
+      <w:lvlJc w:val="left"/>
+      <w:pPr>
+        <w:ind w:left="5040" w:hanging="360"/>
+      </w:pPr>
+      <w:rPr>
+        <w:rFonts w:ascii="Courier New" w:hAnsi="Courier New" w:cs="Courier New" w:hint="default"/>
+      </w:rPr>
+    </w:lvl>
+    <w:lvl w:ilvl="5" w:tplc="04090005" w:tentative="1">
+      <w:start w:val="1"/>
+      <w:numFmt w:val="bullet"/>
+      <w:lvlText w:val=""/>
+      <w:lvlJc w:val="left"/>
+      <w:pPr>
+        <w:ind w:left="5760" w:hanging="360"/>
+      </w:pPr>
+      <w:rPr>
+        <w:rFonts w:ascii="Wingdings" w:hAnsi="Wingdings" w:hint="default"/>
+      </w:rPr>
+    </w:lvl>
+    <w:lvl w:ilvl="6" w:tplc="04090001" w:tentative="1">
+      <w:start w:val="1"/>
+      <w:numFmt w:val="bullet"/>
+      <w:lvlText w:val=""/>
+      <w:lvlJc w:val="left"/>
+      <w:pPr>
+        <w:ind w:left="6480" w:hanging="360"/>
+      </w:pPr>
+      <w:rPr>
+        <w:rFonts w:ascii="Symbol" w:hAnsi="Symbol" w:hint="default"/>
+      </w:rPr>
+    </w:lvl>
+    <w:lvl w:ilvl="7" w:tplc="04090003" w:tentative="1">
+      <w:start w:val="1"/>
+      <w:numFmt w:val="bullet"/>
+      <w:lvlText w:val="o"/>
+      <w:lvlJc w:val="left"/>
+      <w:pPr>
+        <w:ind w:left="7200" w:hanging="360"/>
+      </w:pPr>
+      <w:rPr>
+        <w:rFonts w:ascii="Courier New" w:hAnsi="Courier New" w:cs="Courier New" w:hint="default"/>
+      </w:rPr>
+    </w:lvl>
+    <w:lvl w:ilvl="8" w:tplc="04090005" w:tentative="1">
+      <w:start w:val="1"/>
+      <w:numFmt w:val="bullet"/>
+      <w:lvlText w:val=""/>
+      <w:lvlJc w:val="left"/>
+      <w:pPr>
+        <w:ind w:left="7920" w:hanging="360"/>
+      </w:pPr>
+      <w:rPr>
+        <w:rFonts w:ascii="Wingdings" w:hAnsi="Wingdings" w:hint="default"/>
+      </w:rPr>
+    </w:lvl>
+  </w:abstractNum>
+  <w:abstractNum w:abstractNumId="5" w15:restartNumberingAfterBreak="0">
+    <w:nsid w:val="1C187C77"/>
+    <w:multiLevelType w:val="hybridMultilevel"/>
+    <w:tmpl w:val="F9745FCA"/>
+    <w:lvl w:ilvl="0" w:tplc="04090001">
+      <w:start w:val="1"/>
+      <w:numFmt w:val="bullet"/>
+      <w:lvlText w:val=""/>
+      <w:lvlJc w:val="left"/>
+      <w:pPr>
+        <w:ind w:left="1080" w:hanging="360"/>
+      </w:pPr>
+      <w:rPr>
+        <w:rFonts w:ascii="Symbol" w:hAnsi="Symbol" w:hint="default"/>
+      </w:rPr>
+    </w:lvl>
+    <w:lvl w:ilvl="1" w:tplc="FFFFFFFF">
+      <w:start w:val="1"/>
+      <w:numFmt w:val="bullet"/>
+      <w:lvlText w:val=""/>
+      <w:lvlJc w:val="left"/>
+      <w:pPr>
+        <w:ind w:left="1800" w:hanging="360"/>
+      </w:pPr>
+      <w:rPr>
+        <w:rFonts w:ascii="Symbol" w:hAnsi="Symbol" w:hint="default"/>
+      </w:rPr>
+    </w:lvl>
+    <w:lvl w:ilvl="2" w:tplc="FFFFFFFF">
+      <w:start w:val="1"/>
+      <w:numFmt w:val="bullet"/>
+      <w:lvlText w:val=""/>
+      <w:lvlJc w:val="left"/>
+      <w:pPr>
+        <w:ind w:left="2520" w:hanging="360"/>
+      </w:pPr>
+      <w:rPr>
+        <w:rFonts w:ascii="Wingdings" w:hAnsi="Wingdings" w:hint="default"/>
+      </w:rPr>
+    </w:lvl>
+    <w:lvl w:ilvl="3" w:tplc="FFFFFFFF" w:tentative="1">
+      <w:start w:val="1"/>
+      <w:numFmt w:val="bullet"/>
+      <w:lvlText w:val=""/>
+      <w:lvlJc w:val="left"/>
+      <w:pPr>
+        <w:ind w:left="3240" w:hanging="360"/>
+      </w:pPr>
+      <w:rPr>
+        <w:rFonts w:ascii="Symbol" w:hAnsi="Symbol" w:hint="default"/>
+      </w:rPr>
+    </w:lvl>
+    <w:lvl w:ilvl="4" w:tplc="FFFFFFFF" w:tentative="1">
+      <w:start w:val="1"/>
+      <w:numFmt w:val="bullet"/>
+      <w:lvlText w:val="o"/>
+      <w:lvlJc w:val="left"/>
+      <w:pPr>
+        <w:ind w:left="3960" w:hanging="360"/>
+      </w:pPr>
+      <w:rPr>
+        <w:rFonts w:ascii="Courier New" w:hAnsi="Courier New" w:cs="Courier New" w:hint="default"/>
+      </w:rPr>
+    </w:lvl>
+    <w:lvl w:ilvl="5" w:tplc="FFFFFFFF" w:tentative="1">
+      <w:start w:val="1"/>
+      <w:numFmt w:val="bullet"/>
+      <w:lvlText w:val=""/>
+      <w:lvlJc w:val="left"/>
+      <w:pPr>
+        <w:ind w:left="4680" w:hanging="360"/>
+      </w:pPr>
+      <w:rPr>
+        <w:rFonts w:ascii="Wingdings" w:hAnsi="Wingdings" w:hint="default"/>
+      </w:rPr>
+    </w:lvl>
+    <w:lvl w:ilvl="6" w:tplc="FFFFFFFF" w:tentative="1">
+      <w:start w:val="1"/>
+      <w:numFmt w:val="bullet"/>
+      <w:lvlText w:val=""/>
+      <w:lvlJc w:val="left"/>
+      <w:pPr>
+        <w:ind w:left="5400" w:hanging="360"/>
+      </w:pPr>
+      <w:rPr>
+        <w:rFonts w:ascii="Symbol" w:hAnsi="Symbol" w:hint="default"/>
+      </w:rPr>
+    </w:lvl>
+    <w:lvl w:ilvl="7" w:tplc="FFFFFFFF" w:tentative="1">
+      <w:start w:val="1"/>
+      <w:numFmt w:val="bullet"/>
+      <w:lvlText w:val="o"/>
+      <w:lvlJc w:val="left"/>
+      <w:pPr>
+        <w:ind w:left="6120" w:hanging="360"/>
+      </w:pPr>
+      <w:rPr>
+        <w:rFonts w:ascii="Courier New" w:hAnsi="Courier New" w:cs="Courier New" w:hint="default"/>
+      </w:rPr>
+    </w:lvl>
+    <w:lvl w:ilvl="8" w:tplc="FFFFFFFF" w:tentative="1">
+      <w:start w:val="1"/>
+      <w:numFmt w:val="bullet"/>
+      <w:lvlText w:val=""/>
+      <w:lvlJc w:val="left"/>
+      <w:pPr>
+        <w:ind w:left="6840" w:hanging="360"/>
+      </w:pPr>
+      <w:rPr>
+        <w:rFonts w:ascii="Wingdings" w:hAnsi="Wingdings" w:hint="default"/>
+      </w:rPr>
+    </w:lvl>
+  </w:abstractNum>
+  <w:abstractNum w:abstractNumId="6" w15:restartNumberingAfterBreak="0">
+    <w:nsid w:val="273C74ED"/>
+    <w:multiLevelType w:val="hybridMultilevel"/>
+    <w:tmpl w:val="DCBCC54E"/>
+    <w:lvl w:ilvl="0" w:tplc="FFFFFFFF">
+      <w:start w:val="1"/>
+      <w:numFmt w:val="bullet"/>
+      <w:lvlText w:val=""/>
+      <w:lvlJc w:val="left"/>
+      <w:pPr>
+        <w:ind w:left="1080" w:hanging="360"/>
+      </w:pPr>
+      <w:rPr>
+        <w:rFonts w:ascii="Wingdings" w:hAnsi="Wingdings" w:hint="default"/>
+      </w:rPr>
+    </w:lvl>
+    <w:lvl w:ilvl="1" w:tplc="04090001">
+      <w:start w:val="1"/>
+      <w:numFmt w:val="bullet"/>
+      <w:lvlText w:val=""/>
+      <w:lvlJc w:val="left"/>
+      <w:pPr>
+        <w:ind w:left="1800" w:hanging="360"/>
+      </w:pPr>
+      <w:rPr>
+        <w:rFonts w:ascii="Symbol" w:hAnsi="Symbol" w:hint="default"/>
+      </w:rPr>
+    </w:lvl>
+    <w:lvl w:ilvl="2" w:tplc="FFFFFFFF">
+      <w:start w:val="1"/>
+      <w:numFmt w:val="bullet"/>
+      <w:lvlText w:val=""/>
+      <w:lvlJc w:val="left"/>
+      <w:pPr>
+        <w:ind w:left="2520" w:hanging="360"/>
+      </w:pPr>
+      <w:rPr>
+        <w:rFonts w:ascii="Wingdings" w:hAnsi="Wingdings" w:hint="default"/>
+      </w:rPr>
+    </w:lvl>
+    <w:lvl w:ilvl="3" w:tplc="FFFFFFFF" w:tentative="1">
+      <w:start w:val="1"/>
+      <w:numFmt w:val="bullet"/>
+      <w:lvlText w:val=""/>
+      <w:lvlJc w:val="left"/>
+      <w:pPr>
+        <w:ind w:left="3240" w:hanging="360"/>
+      </w:pPr>
+      <w:rPr>
+        <w:rFonts w:ascii="Symbol" w:hAnsi="Symbol" w:hint="default"/>
+      </w:rPr>
+    </w:lvl>
+    <w:lvl w:ilvl="4" w:tplc="FFFFFFFF" w:tentative="1">
+      <w:start w:val="1"/>
+      <w:numFmt w:val="bullet"/>
+      <w:lvlText w:val="o"/>
+      <w:lvlJc w:val="left"/>
+      <w:pPr>
+        <w:ind w:left="3960" w:hanging="360"/>
+      </w:pPr>
+      <w:rPr>
+        <w:rFonts w:ascii="Courier New" w:hAnsi="Courier New" w:cs="Courier New" w:hint="default"/>
+      </w:rPr>
+    </w:lvl>
+    <w:lvl w:ilvl="5" w:tplc="FFFFFFFF" w:tentative="1">
+      <w:start w:val="1"/>
+      <w:numFmt w:val="bullet"/>
+      <w:lvlText w:val=""/>
+      <w:lvlJc w:val="left"/>
+      <w:pPr>
+        <w:ind w:left="4680" w:hanging="360"/>
+      </w:pPr>
+      <w:rPr>
+        <w:rFonts w:ascii="Wingdings" w:hAnsi="Wingdings" w:hint="default"/>
+      </w:rPr>
+    </w:lvl>
+    <w:lvl w:ilvl="6" w:tplc="FFFFFFFF" w:tentative="1">
+      <w:start w:val="1"/>
+      <w:numFmt w:val="bullet"/>
+      <w:lvlText w:val=""/>
+      <w:lvlJc w:val="left"/>
+      <w:pPr>
+        <w:ind w:left="5400" w:hanging="360"/>
+      </w:pPr>
+      <w:rPr>
+        <w:rFonts w:ascii="Symbol" w:hAnsi="Symbol" w:hint="default"/>
+      </w:rPr>
+    </w:lvl>
+    <w:lvl w:ilvl="7" w:tplc="FFFFFFFF" w:tentative="1">
+      <w:start w:val="1"/>
+      <w:numFmt w:val="bullet"/>
+      <w:lvlText w:val="o"/>
+      <w:lvlJc w:val="left"/>
+      <w:pPr>
+        <w:ind w:left="6120" w:hanging="360"/>
+      </w:pPr>
+      <w:rPr>
+        <w:rFonts w:ascii="Courier New" w:hAnsi="Courier New" w:cs="Courier New" w:hint="default"/>
+      </w:rPr>
+    </w:lvl>
+    <w:lvl w:ilvl="8" w:tplc="FFFFFFFF" w:tentative="1">
+      <w:start w:val="1"/>
+      <w:numFmt w:val="bullet"/>
+      <w:lvlText w:val=""/>
+      <w:lvlJc w:val="left"/>
+      <w:pPr>
+        <w:ind w:left="6840" w:hanging="360"/>
+      </w:pPr>
+      <w:rPr>
+        <w:rFonts w:ascii="Wingdings" w:hAnsi="Wingdings" w:hint="default"/>
+      </w:rPr>
+    </w:lvl>
+  </w:abstractNum>
+  <w:abstractNum w:abstractNumId="7" w15:restartNumberingAfterBreak="0">
     <w:nsid w:val="2A6F14DB"/>
     <w:multiLevelType w:val="hybridMultilevel"/>
     <w:tmpl w:val="7FF0B3E6"/>
@@ -1916,7 +2805,7 @@
       </w:rPr>
     </w:lvl>
   </w:abstractNum>
-  <w:abstractNum w:abstractNumId="3" w15:restartNumberingAfterBreak="0">
+  <w:abstractNum w:abstractNumId="8" w15:restartNumberingAfterBreak="0">
     <w:nsid w:val="2DD63482"/>
     <w:multiLevelType w:val="multilevel"/>
     <w:tmpl w:val="548E3D2A"/>
@@ -2065,7 +2954,120 @@
       </w:rPr>
     </w:lvl>
   </w:abstractNum>
-  <w:abstractNum w:abstractNumId="4" w15:restartNumberingAfterBreak="0">
+  <w:abstractNum w:abstractNumId="9" w15:restartNumberingAfterBreak="0">
+    <w:nsid w:val="2F9D686A"/>
+    <w:multiLevelType w:val="hybridMultilevel"/>
+    <w:tmpl w:val="D56C1590"/>
+    <w:lvl w:ilvl="0" w:tplc="04090001">
+      <w:start w:val="1"/>
+      <w:numFmt w:val="bullet"/>
+      <w:lvlText w:val=""/>
+      <w:lvlJc w:val="left"/>
+      <w:pPr>
+        <w:ind w:left="2160" w:hanging="360"/>
+      </w:pPr>
+      <w:rPr>
+        <w:rFonts w:ascii="Symbol" w:hAnsi="Symbol" w:hint="default"/>
+      </w:rPr>
+    </w:lvl>
+    <w:lvl w:ilvl="1" w:tplc="04090003" w:tentative="1">
+      <w:start w:val="1"/>
+      <w:numFmt w:val="bullet"/>
+      <w:lvlText w:val="o"/>
+      <w:lvlJc w:val="left"/>
+      <w:pPr>
+        <w:ind w:left="2880" w:hanging="360"/>
+      </w:pPr>
+      <w:rPr>
+        <w:rFonts w:ascii="Courier New" w:hAnsi="Courier New" w:cs="Courier New" w:hint="default"/>
+      </w:rPr>
+    </w:lvl>
+    <w:lvl w:ilvl="2" w:tplc="04090005" w:tentative="1">
+      <w:start w:val="1"/>
+      <w:numFmt w:val="bullet"/>
+      <w:lvlText w:val=""/>
+      <w:lvlJc w:val="left"/>
+      <w:pPr>
+        <w:ind w:left="3600" w:hanging="360"/>
+      </w:pPr>
+      <w:rPr>
+        <w:rFonts w:ascii="Wingdings" w:hAnsi="Wingdings" w:hint="default"/>
+      </w:rPr>
+    </w:lvl>
+    <w:lvl w:ilvl="3" w:tplc="04090001" w:tentative="1">
+      <w:start w:val="1"/>
+      <w:numFmt w:val="bullet"/>
+      <w:lvlText w:val=""/>
+      <w:lvlJc w:val="left"/>
+      <w:pPr>
+        <w:ind w:left="4320" w:hanging="360"/>
+      </w:pPr>
+      <w:rPr>
+        <w:rFonts w:ascii="Symbol" w:hAnsi="Symbol" w:hint="default"/>
+      </w:rPr>
+    </w:lvl>
+    <w:lvl w:ilvl="4" w:tplc="04090003" w:tentative="1">
+      <w:start w:val="1"/>
+      <w:numFmt w:val="bullet"/>
+      <w:lvlText w:val="o"/>
+      <w:lvlJc w:val="left"/>
+      <w:pPr>
+        <w:ind w:left="5040" w:hanging="360"/>
+      </w:pPr>
+      <w:rPr>
+        <w:rFonts w:ascii="Courier New" w:hAnsi="Courier New" w:cs="Courier New" w:hint="default"/>
+      </w:rPr>
+    </w:lvl>
+    <w:lvl w:ilvl="5" w:tplc="04090005" w:tentative="1">
+      <w:start w:val="1"/>
+      <w:numFmt w:val="bullet"/>
+      <w:lvlText w:val=""/>
+      <w:lvlJc w:val="left"/>
+      <w:pPr>
+        <w:ind w:left="5760" w:hanging="360"/>
+      </w:pPr>
+      <w:rPr>
+        <w:rFonts w:ascii="Wingdings" w:hAnsi="Wingdings" w:hint="default"/>
+      </w:rPr>
+    </w:lvl>
+    <w:lvl w:ilvl="6" w:tplc="04090001" w:tentative="1">
+      <w:start w:val="1"/>
+      <w:numFmt w:val="bullet"/>
+      <w:lvlText w:val=""/>
+      <w:lvlJc w:val="left"/>
+      <w:pPr>
+        <w:ind w:left="6480" w:hanging="360"/>
+      </w:pPr>
+      <w:rPr>
+        <w:rFonts w:ascii="Symbol" w:hAnsi="Symbol" w:hint="default"/>
+      </w:rPr>
+    </w:lvl>
+    <w:lvl w:ilvl="7" w:tplc="04090003" w:tentative="1">
+      <w:start w:val="1"/>
+      <w:numFmt w:val="bullet"/>
+      <w:lvlText w:val="o"/>
+      <w:lvlJc w:val="left"/>
+      <w:pPr>
+        <w:ind w:left="7200" w:hanging="360"/>
+      </w:pPr>
+      <w:rPr>
+        <w:rFonts w:ascii="Courier New" w:hAnsi="Courier New" w:cs="Courier New" w:hint="default"/>
+      </w:rPr>
+    </w:lvl>
+    <w:lvl w:ilvl="8" w:tplc="04090005" w:tentative="1">
+      <w:start w:val="1"/>
+      <w:numFmt w:val="bullet"/>
+      <w:lvlText w:val=""/>
+      <w:lvlJc w:val="left"/>
+      <w:pPr>
+        <w:ind w:left="7920" w:hanging="360"/>
+      </w:pPr>
+      <w:rPr>
+        <w:rFonts w:ascii="Wingdings" w:hAnsi="Wingdings" w:hint="default"/>
+      </w:rPr>
+    </w:lvl>
+  </w:abstractNum>
+  <w:abstractNum w:abstractNumId="10" w15:restartNumberingAfterBreak="0">
     <w:nsid w:val="398B54D4"/>
     <w:multiLevelType w:val="hybridMultilevel"/>
     <w:tmpl w:val="A75ABE9C"/>
@@ -2154,7 +3156,120 @@
       </w:pPr>
     </w:lvl>
   </w:abstractNum>
-  <w:abstractNum w:abstractNumId="5" w15:restartNumberingAfterBreak="0">
+  <w:abstractNum w:abstractNumId="11" w15:restartNumberingAfterBreak="0">
+    <w:nsid w:val="41D82DE7"/>
+    <w:multiLevelType w:val="hybridMultilevel"/>
+    <w:tmpl w:val="5F8E3770"/>
+    <w:lvl w:ilvl="0" w:tplc="04090001">
+      <w:start w:val="1"/>
+      <w:numFmt w:val="bullet"/>
+      <w:lvlText w:val=""/>
+      <w:lvlJc w:val="left"/>
+      <w:pPr>
+        <w:ind w:left="1080" w:hanging="360"/>
+      </w:pPr>
+      <w:rPr>
+        <w:rFonts w:ascii="Symbol" w:hAnsi="Symbol" w:hint="default"/>
+      </w:rPr>
+    </w:lvl>
+    <w:lvl w:ilvl="1" w:tplc="04090003" w:tentative="1">
+      <w:start w:val="1"/>
+      <w:numFmt w:val="bullet"/>
+      <w:lvlText w:val="o"/>
+      <w:lvlJc w:val="left"/>
+      <w:pPr>
+        <w:ind w:left="1800" w:hanging="360"/>
+      </w:pPr>
+      <w:rPr>
+        <w:rFonts w:ascii="Courier New" w:hAnsi="Courier New" w:cs="Courier New" w:hint="default"/>
+      </w:rPr>
+    </w:lvl>
+    <w:lvl w:ilvl="2" w:tplc="04090005" w:tentative="1">
+      <w:start w:val="1"/>
+      <w:numFmt w:val="bullet"/>
+      <w:lvlText w:val=""/>
+      <w:lvlJc w:val="left"/>
+      <w:pPr>
+        <w:ind w:left="2520" w:hanging="360"/>
+      </w:pPr>
+      <w:rPr>
+        <w:rFonts w:ascii="Wingdings" w:hAnsi="Wingdings" w:hint="default"/>
+      </w:rPr>
+    </w:lvl>
+    <w:lvl w:ilvl="3" w:tplc="04090001" w:tentative="1">
+      <w:start w:val="1"/>
+      <w:numFmt w:val="bullet"/>
+      <w:lvlText w:val=""/>
+      <w:lvlJc w:val="left"/>
+      <w:pPr>
+        <w:ind w:left="3240" w:hanging="360"/>
+      </w:pPr>
+      <w:rPr>
+        <w:rFonts w:ascii="Symbol" w:hAnsi="Symbol" w:hint="default"/>
+      </w:rPr>
+    </w:lvl>
+    <w:lvl w:ilvl="4" w:tplc="04090003" w:tentative="1">
+      <w:start w:val="1"/>
+      <w:numFmt w:val="bullet"/>
+      <w:lvlText w:val="o"/>
+      <w:lvlJc w:val="left"/>
+      <w:pPr>
+        <w:ind w:left="3960" w:hanging="360"/>
+      </w:pPr>
+      <w:rPr>
+        <w:rFonts w:ascii="Courier New" w:hAnsi="Courier New" w:cs="Courier New" w:hint="default"/>
+      </w:rPr>
+    </w:lvl>
+    <w:lvl w:ilvl="5" w:tplc="04090005" w:tentative="1">
+      <w:start w:val="1"/>
+      <w:numFmt w:val="bullet"/>
+      <w:lvlText w:val=""/>
+      <w:lvlJc w:val="left"/>
+      <w:pPr>
+        <w:ind w:left="4680" w:hanging="360"/>
+      </w:pPr>
+      <w:rPr>
+        <w:rFonts w:ascii="Wingdings" w:hAnsi="Wingdings" w:hint="default"/>
+      </w:rPr>
+    </w:lvl>
+    <w:lvl w:ilvl="6" w:tplc="04090001" w:tentative="1">
+      <w:start w:val="1"/>
+      <w:numFmt w:val="bullet"/>
+      <w:lvlText w:val=""/>
+      <w:lvlJc w:val="left"/>
+      <w:pPr>
+        <w:ind w:left="5400" w:hanging="360"/>
+      </w:pPr>
+      <w:rPr>
+        <w:rFonts w:ascii="Symbol" w:hAnsi="Symbol" w:hint="default"/>
+      </w:rPr>
+    </w:lvl>
+    <w:lvl w:ilvl="7" w:tplc="04090003" w:tentative="1">
+      <w:start w:val="1"/>
+      <w:numFmt w:val="bullet"/>
+      <w:lvlText w:val="o"/>
+      <w:lvlJc w:val="left"/>
+      <w:pPr>
+        <w:ind w:left="6120" w:hanging="360"/>
+      </w:pPr>
+      <w:rPr>
+        <w:rFonts w:ascii="Courier New" w:hAnsi="Courier New" w:cs="Courier New" w:hint="default"/>
+      </w:rPr>
+    </w:lvl>
+    <w:lvl w:ilvl="8" w:tplc="04090005" w:tentative="1">
+      <w:start w:val="1"/>
+      <w:numFmt w:val="bullet"/>
+      <w:lvlText w:val=""/>
+      <w:lvlJc w:val="left"/>
+      <w:pPr>
+        <w:ind w:left="6840" w:hanging="360"/>
+      </w:pPr>
+      <w:rPr>
+        <w:rFonts w:ascii="Wingdings" w:hAnsi="Wingdings" w:hint="default"/>
+      </w:rPr>
+    </w:lvl>
+  </w:abstractNum>
+  <w:abstractNum w:abstractNumId="12" w15:restartNumberingAfterBreak="0">
     <w:nsid w:val="4F7879F7"/>
     <w:multiLevelType w:val="hybridMultilevel"/>
     <w:tmpl w:val="713435D2"/>
@@ -2267,7 +3382,7 @@
       </w:rPr>
     </w:lvl>
   </w:abstractNum>
-  <w:abstractNum w:abstractNumId="6" w15:restartNumberingAfterBreak="0">
+  <w:abstractNum w:abstractNumId="13" w15:restartNumberingAfterBreak="0">
     <w:nsid w:val="517E1835"/>
     <w:multiLevelType w:val="multilevel"/>
     <w:tmpl w:val="D1AE8684"/>
@@ -2384,7 +3499,7 @@
       </w:pPr>
     </w:lvl>
   </w:abstractNum>
-  <w:abstractNum w:abstractNumId="7" w15:restartNumberingAfterBreak="0">
+  <w:abstractNum w:abstractNumId="14" w15:restartNumberingAfterBreak="0">
     <w:nsid w:val="57122222"/>
     <w:multiLevelType w:val="hybridMultilevel"/>
     <w:tmpl w:val="4BD80CEE"/>
@@ -2497,7 +3612,7 @@
       </w:rPr>
     </w:lvl>
   </w:abstractNum>
-  <w:abstractNum w:abstractNumId="8" w15:restartNumberingAfterBreak="0">
+  <w:abstractNum w:abstractNumId="15" w15:restartNumberingAfterBreak="0">
     <w:nsid w:val="61070DEE"/>
     <w:multiLevelType w:val="multilevel"/>
     <w:tmpl w:val="089A619A"/>
@@ -2646,7 +3761,7 @@
       </w:rPr>
     </w:lvl>
   </w:abstractNum>
-  <w:abstractNum w:abstractNumId="9" w15:restartNumberingAfterBreak="0">
+  <w:abstractNum w:abstractNumId="16" w15:restartNumberingAfterBreak="0">
     <w:nsid w:val="642A5DB5"/>
     <w:multiLevelType w:val="hybridMultilevel"/>
     <w:tmpl w:val="7E2285C2"/>
@@ -2759,7 +3874,7 @@
       </w:rPr>
     </w:lvl>
   </w:abstractNum>
-  <w:abstractNum w:abstractNumId="10" w15:restartNumberingAfterBreak="0">
+  <w:abstractNum w:abstractNumId="17" w15:restartNumberingAfterBreak="0">
     <w:nsid w:val="6EF91CDA"/>
     <w:multiLevelType w:val="multilevel"/>
     <w:tmpl w:val="4198F636"/>
@@ -2908,38 +4023,175 @@
       </w:rPr>
     </w:lvl>
   </w:abstractNum>
+  <w:abstractNum w:abstractNumId="18" w15:restartNumberingAfterBreak="0">
+    <w:nsid w:val="6F527546"/>
+    <w:multiLevelType w:val="hybridMultilevel"/>
+    <w:tmpl w:val="A6BE4298"/>
+    <w:lvl w:ilvl="0" w:tplc="04090001">
+      <w:start w:val="1"/>
+      <w:numFmt w:val="bullet"/>
+      <w:lvlText w:val=""/>
+      <w:lvlJc w:val="left"/>
+      <w:pPr>
+        <w:ind w:left="1440" w:hanging="360"/>
+      </w:pPr>
+      <w:rPr>
+        <w:rFonts w:ascii="Symbol" w:hAnsi="Symbol" w:hint="default"/>
+      </w:rPr>
+    </w:lvl>
+    <w:lvl w:ilvl="1" w:tplc="04090003" w:tentative="1">
+      <w:start w:val="1"/>
+      <w:numFmt w:val="bullet"/>
+      <w:lvlText w:val="o"/>
+      <w:lvlJc w:val="left"/>
+      <w:pPr>
+        <w:ind w:left="2160" w:hanging="360"/>
+      </w:pPr>
+      <w:rPr>
+        <w:rFonts w:ascii="Courier New" w:hAnsi="Courier New" w:cs="Courier New" w:hint="default"/>
+      </w:rPr>
+    </w:lvl>
+    <w:lvl w:ilvl="2" w:tplc="04090005" w:tentative="1">
+      <w:start w:val="1"/>
+      <w:numFmt w:val="bullet"/>
+      <w:lvlText w:val=""/>
+      <w:lvlJc w:val="left"/>
+      <w:pPr>
+        <w:ind w:left="2880" w:hanging="360"/>
+      </w:pPr>
+      <w:rPr>
+        <w:rFonts w:ascii="Wingdings" w:hAnsi="Wingdings" w:hint="default"/>
+      </w:rPr>
+    </w:lvl>
+    <w:lvl w:ilvl="3" w:tplc="04090001" w:tentative="1">
+      <w:start w:val="1"/>
+      <w:numFmt w:val="bullet"/>
+      <w:lvlText w:val=""/>
+      <w:lvlJc w:val="left"/>
+      <w:pPr>
+        <w:ind w:left="3600" w:hanging="360"/>
+      </w:pPr>
+      <w:rPr>
+        <w:rFonts w:ascii="Symbol" w:hAnsi="Symbol" w:hint="default"/>
+      </w:rPr>
+    </w:lvl>
+    <w:lvl w:ilvl="4" w:tplc="04090003" w:tentative="1">
+      <w:start w:val="1"/>
+      <w:numFmt w:val="bullet"/>
+      <w:lvlText w:val="o"/>
+      <w:lvlJc w:val="left"/>
+      <w:pPr>
+        <w:ind w:left="4320" w:hanging="360"/>
+      </w:pPr>
+      <w:rPr>
+        <w:rFonts w:ascii="Courier New" w:hAnsi="Courier New" w:cs="Courier New" w:hint="default"/>
+      </w:rPr>
+    </w:lvl>
+    <w:lvl w:ilvl="5" w:tplc="04090005" w:tentative="1">
+      <w:start w:val="1"/>
+      <w:numFmt w:val="bullet"/>
+      <w:lvlText w:val=""/>
+      <w:lvlJc w:val="left"/>
+      <w:pPr>
+        <w:ind w:left="5040" w:hanging="360"/>
+      </w:pPr>
+      <w:rPr>
+        <w:rFonts w:ascii="Wingdings" w:hAnsi="Wingdings" w:hint="default"/>
+      </w:rPr>
+    </w:lvl>
+    <w:lvl w:ilvl="6" w:tplc="04090001" w:tentative="1">
+      <w:start w:val="1"/>
+      <w:numFmt w:val="bullet"/>
+      <w:lvlText w:val=""/>
+      <w:lvlJc w:val="left"/>
+      <w:pPr>
+        <w:ind w:left="5760" w:hanging="360"/>
+      </w:pPr>
+      <w:rPr>
+        <w:rFonts w:ascii="Symbol" w:hAnsi="Symbol" w:hint="default"/>
+      </w:rPr>
+    </w:lvl>
+    <w:lvl w:ilvl="7" w:tplc="04090003" w:tentative="1">
+      <w:start w:val="1"/>
+      <w:numFmt w:val="bullet"/>
+      <w:lvlText w:val="o"/>
+      <w:lvlJc w:val="left"/>
+      <w:pPr>
+        <w:ind w:left="6480" w:hanging="360"/>
+      </w:pPr>
+      <w:rPr>
+        <w:rFonts w:ascii="Courier New" w:hAnsi="Courier New" w:cs="Courier New" w:hint="default"/>
+      </w:rPr>
+    </w:lvl>
+    <w:lvl w:ilvl="8" w:tplc="04090005" w:tentative="1">
+      <w:start w:val="1"/>
+      <w:numFmt w:val="bullet"/>
+      <w:lvlText w:val=""/>
+      <w:lvlJc w:val="left"/>
+      <w:pPr>
+        <w:ind w:left="7200" w:hanging="360"/>
+      </w:pPr>
+      <w:rPr>
+        <w:rFonts w:ascii="Wingdings" w:hAnsi="Wingdings" w:hint="default"/>
+      </w:rPr>
+    </w:lvl>
+  </w:abstractNum>
   <w:num w:numId="1" w16cid:durableId="1578323840">
-    <w:abstractNumId w:val="6"/>
+    <w:abstractNumId w:val="13"/>
   </w:num>
   <w:num w:numId="2" w16cid:durableId="1966083624">
-    <w:abstractNumId w:val="4"/>
+    <w:abstractNumId w:val="10"/>
   </w:num>
   <w:num w:numId="3" w16cid:durableId="481628815">
-    <w:abstractNumId w:val="2"/>
+    <w:abstractNumId w:val="7"/>
   </w:num>
   <w:num w:numId="4" w16cid:durableId="1656954044">
     <w:abstractNumId w:val="1"/>
   </w:num>
   <w:num w:numId="5" w16cid:durableId="1655641127">
-    <w:abstractNumId w:val="5"/>
+    <w:abstractNumId w:val="12"/>
   </w:num>
   <w:num w:numId="6" w16cid:durableId="1265846802">
-    <w:abstractNumId w:val="7"/>
+    <w:abstractNumId w:val="14"/>
   </w:num>
   <w:num w:numId="7" w16cid:durableId="1408921065">
-    <w:abstractNumId w:val="9"/>
+    <w:abstractNumId w:val="16"/>
   </w:num>
   <w:num w:numId="8" w16cid:durableId="1551258301">
-    <w:abstractNumId w:val="10"/>
+    <w:abstractNumId w:val="17"/>
   </w:num>
   <w:num w:numId="9" w16cid:durableId="1695569278">
-    <w:abstractNumId w:val="3"/>
+    <w:abstractNumId w:val="8"/>
   </w:num>
   <w:num w:numId="10" w16cid:durableId="442920067">
-    <w:abstractNumId w:val="8"/>
+    <w:abstractNumId w:val="15"/>
   </w:num>
   <w:num w:numId="11" w16cid:durableId="1306081647">
     <w:abstractNumId w:val="0"/>
+  </w:num>
+  <w:num w:numId="12" w16cid:durableId="1860385062">
+    <w:abstractNumId w:val="4"/>
+  </w:num>
+  <w:num w:numId="13" w16cid:durableId="1015308632">
+    <w:abstractNumId w:val="11"/>
+  </w:num>
+  <w:num w:numId="14" w16cid:durableId="1731461464">
+    <w:abstractNumId w:val="9"/>
+  </w:num>
+  <w:num w:numId="15" w16cid:durableId="1792746437">
+    <w:abstractNumId w:val="18"/>
+  </w:num>
+  <w:num w:numId="16" w16cid:durableId="536085941">
+    <w:abstractNumId w:val="3"/>
+  </w:num>
+  <w:num w:numId="17" w16cid:durableId="2031099251">
+    <w:abstractNumId w:val="6"/>
+  </w:num>
+  <w:num w:numId="18" w16cid:durableId="784428860">
+    <w:abstractNumId w:val="5"/>
+  </w:num>
+  <w:num w:numId="19" w16cid:durableId="1808888256">
+    <w:abstractNumId w:val="2"/>
   </w:num>
 </w:numbering>
 </file>

</xml_diff>

<commit_message>
Update design doc: Add Registration Flow to 'User Registration and Authentication Routes & Controllers'.
</commit_message>
<xml_diff>
--- a/DOCUMENTATION/DESIGN/User Registration and Authentication Routes & Controllers.docx
+++ b/DOCUMENTATION/DESIGN/User Registration and Authentication Routes & Controllers.docx
@@ -1857,27 +1857,681 @@
     </w:p>
     <w:p>
       <w:pPr>
-        <w:spacing w:line="240" w:lineRule="auto"/>
-        <w:rPr>
-          <w:rFonts w:ascii="Times New Roman" w:hAnsi="Times New Roman" w:cs="Times New Roman"/>
-        </w:rPr>
-      </w:pPr>
-    </w:p>
-    <w:p>
-      <w:pPr>
-        <w:spacing w:line="240" w:lineRule="auto"/>
-        <w:rPr>
-          <w:rFonts w:ascii="Times New Roman" w:hAnsi="Times New Roman" w:cs="Times New Roman"/>
-        </w:rPr>
-      </w:pPr>
-    </w:p>
-    <w:p>
-      <w:pPr>
-        <w:spacing w:line="240" w:lineRule="auto"/>
-        <w:rPr>
-          <w:rFonts w:ascii="Times New Roman" w:hAnsi="Times New Roman" w:cs="Times New Roman"/>
-          <w:b/>
-          <w:bCs/>
+        <w:pBdr>
+          <w:bottom w:val="single" w:sz="6" w:space="1" w:color="auto"/>
+        </w:pBdr>
+        <w:spacing w:line="240" w:lineRule="auto"/>
+        <w:rPr>
+          <w:rFonts w:ascii="Times New Roman" w:hAnsi="Times New Roman" w:cs="Times New Roman"/>
+        </w:rPr>
+      </w:pPr>
+    </w:p>
+    <w:p>
+      <w:pPr>
+        <w:spacing w:line="240" w:lineRule="auto"/>
+        <w:rPr>
+          <w:rFonts w:ascii="Times New Roman" w:hAnsi="Times New Roman" w:cs="Times New Roman"/>
+          <w:b/>
+          <w:bCs/>
+        </w:rPr>
+      </w:pPr>
+      <w:r>
+        <w:rPr>
+          <w:rFonts w:ascii="Times New Roman" w:hAnsi="Times New Roman" w:cs="Times New Roman"/>
+          <w:b/>
+          <w:bCs/>
+        </w:rPr>
+        <w:t>U</w:t>
+      </w:r>
+      <w:r>
+        <w:rPr>
+          <w:rFonts w:ascii="Times New Roman" w:hAnsi="Times New Roman" w:cs="Times New Roman"/>
+          <w:b/>
+          <w:bCs/>
+        </w:rPr>
+        <w:t>ser registration flow</w:t>
+      </w:r>
+      <w:r>
+        <w:rPr>
+          <w:rFonts w:ascii="Times New Roman" w:hAnsi="Times New Roman" w:cs="Times New Roman"/>
+          <w:b/>
+          <w:bCs/>
+        </w:rPr>
+        <w:t>:</w:t>
+      </w:r>
+    </w:p>
+    <w:p>
+      <w:pPr>
+        <w:pStyle w:val="ListParagraph"/>
+        <w:numPr>
+          <w:ilvl w:val="0"/>
+          <w:numId w:val="20"/>
+        </w:numPr>
+        <w:spacing w:line="240" w:lineRule="auto"/>
+        <w:rPr>
+          <w:rFonts w:ascii="Times New Roman" w:hAnsi="Times New Roman" w:cs="Times New Roman"/>
+        </w:rPr>
+      </w:pPr>
+      <w:r>
+        <w:rPr>
+          <w:rFonts w:ascii="Times New Roman" w:hAnsi="Times New Roman" w:cs="Times New Roman"/>
+          <w:b/>
+          <w:bCs/>
+        </w:rPr>
+        <w:t>Account Registration</w:t>
+      </w:r>
+      <w:r>
+        <w:rPr>
+          <w:rFonts w:ascii="Times New Roman" w:hAnsi="Times New Roman" w:cs="Times New Roman"/>
+        </w:rPr>
+        <w:t xml:space="preserve"> (username, email, password, and password confirmation)</w:t>
+      </w:r>
+    </w:p>
+    <w:p>
+      <w:pPr>
+        <w:numPr>
+          <w:ilvl w:val="0"/>
+          <w:numId w:val="20"/>
+        </w:numPr>
+        <w:spacing w:line="240" w:lineRule="auto"/>
+        <w:rPr>
+          <w:rFonts w:ascii="Times New Roman" w:hAnsi="Times New Roman" w:cs="Times New Roman"/>
+        </w:rPr>
+      </w:pPr>
+      <w:r>
+        <w:rPr>
+          <w:rFonts w:ascii="Times New Roman" w:hAnsi="Times New Roman" w:cs="Times New Roman"/>
+          <w:b/>
+          <w:bCs/>
+        </w:rPr>
+        <w:t>Profile Completion</w:t>
+      </w:r>
+      <w:r>
+        <w:rPr>
+          <w:rFonts w:ascii="Times New Roman" w:hAnsi="Times New Roman" w:cs="Times New Roman"/>
+        </w:rPr>
+        <w:t xml:space="preserve"> (all the other details, e.g., first name, last name, languages, about, photos, location, etc.)</w:t>
+      </w:r>
+    </w:p>
+    <w:p>
+      <w:pPr>
+        <w:spacing w:line="240" w:lineRule="auto"/>
+        <w:rPr>
+          <w:rFonts w:ascii="Times New Roman" w:hAnsi="Times New Roman" w:cs="Times New Roman"/>
+        </w:rPr>
+      </w:pPr>
+      <w:r>
+        <w:rPr>
+          <w:rFonts w:ascii="Times New Roman" w:hAnsi="Times New Roman" w:cs="Times New Roman"/>
+        </w:rPr>
+        <w:t xml:space="preserve">Here's a step-by-step breakdown of </w:t>
+      </w:r>
+      <w:r>
+        <w:rPr>
+          <w:rFonts w:ascii="Times New Roman" w:hAnsi="Times New Roman" w:cs="Times New Roman"/>
+        </w:rPr>
+        <w:t>the</w:t>
+      </w:r>
+      <w:r>
+        <w:rPr>
+          <w:rFonts w:ascii="Times New Roman" w:hAnsi="Times New Roman" w:cs="Times New Roman"/>
+        </w:rPr>
+        <w:t xml:space="preserve"> implement</w:t>
+      </w:r>
+      <w:r>
+        <w:rPr>
+          <w:rFonts w:ascii="Times New Roman" w:hAnsi="Times New Roman" w:cs="Times New Roman"/>
+        </w:rPr>
+        <w:t>ation</w:t>
+      </w:r>
+      <w:r>
+        <w:rPr>
+          <w:rFonts w:ascii="Times New Roman" w:hAnsi="Times New Roman" w:cs="Times New Roman"/>
+        </w:rPr>
+        <w:t>:</w:t>
+      </w:r>
+    </w:p>
+    <w:p>
+      <w:pPr>
+        <w:spacing w:line="240" w:lineRule="auto"/>
+        <w:rPr>
+          <w:rFonts w:ascii="Times New Roman" w:hAnsi="Times New Roman" w:cs="Times New Roman"/>
+          <w:b/>
+          <w:bCs/>
+        </w:rPr>
+      </w:pPr>
+      <w:r>
+        <w:rPr>
+          <w:rFonts w:ascii="Times New Roman" w:hAnsi="Times New Roman" w:cs="Times New Roman"/>
+          <w:b/>
+          <w:bCs/>
+        </w:rPr>
+        <w:t>1. Account Registration:</w:t>
+      </w:r>
+    </w:p>
+    <w:p>
+      <w:pPr>
+        <w:numPr>
+          <w:ilvl w:val="0"/>
+          <w:numId w:val="21"/>
+        </w:numPr>
+        <w:spacing w:line="240" w:lineRule="auto"/>
+        <w:rPr>
+          <w:rFonts w:ascii="Times New Roman" w:hAnsi="Times New Roman" w:cs="Times New Roman"/>
+        </w:rPr>
+      </w:pPr>
+      <w:r>
+        <w:rPr>
+          <w:rFonts w:ascii="Times New Roman" w:hAnsi="Times New Roman" w:cs="Times New Roman"/>
+          <w:b/>
+          <w:bCs/>
+        </w:rPr>
+        <w:t>Frontend</w:t>
+      </w:r>
+      <w:r>
+        <w:rPr>
+          <w:rFonts w:ascii="Times New Roman" w:hAnsi="Times New Roman" w:cs="Times New Roman"/>
+        </w:rPr>
+        <w:t>:</w:t>
+      </w:r>
+    </w:p>
+    <w:p>
+      <w:pPr>
+        <w:numPr>
+          <w:ilvl w:val="1"/>
+          <w:numId w:val="21"/>
+        </w:numPr>
+        <w:spacing w:line="240" w:lineRule="auto"/>
+        <w:rPr>
+          <w:rFonts w:ascii="Times New Roman" w:hAnsi="Times New Roman" w:cs="Times New Roman"/>
+        </w:rPr>
+      </w:pPr>
+      <w:r>
+        <w:rPr>
+          <w:rFonts w:ascii="Times New Roman" w:hAnsi="Times New Roman" w:cs="Times New Roman"/>
+        </w:rPr>
+        <w:t>Display a registration form with fields: username, email, password, and password confirmation.</w:t>
+      </w:r>
+    </w:p>
+    <w:p>
+      <w:pPr>
+        <w:numPr>
+          <w:ilvl w:val="1"/>
+          <w:numId w:val="21"/>
+        </w:numPr>
+        <w:spacing w:line="240" w:lineRule="auto"/>
+        <w:rPr>
+          <w:rFonts w:ascii="Times New Roman" w:hAnsi="Times New Roman" w:cs="Times New Roman"/>
+        </w:rPr>
+      </w:pPr>
+      <w:r>
+        <w:rPr>
+          <w:rFonts w:ascii="Times New Roman" w:hAnsi="Times New Roman" w:cs="Times New Roman"/>
+        </w:rPr>
+        <w:lastRenderedPageBreak/>
+        <w:t>On successful submission, the backend will respond, and the frontend should then redirect the user to the profile creation page.</w:t>
+      </w:r>
+    </w:p>
+    <w:p>
+      <w:pPr>
+        <w:numPr>
+          <w:ilvl w:val="0"/>
+          <w:numId w:val="21"/>
+        </w:numPr>
+        <w:spacing w:line="240" w:lineRule="auto"/>
+        <w:rPr>
+          <w:rFonts w:ascii="Times New Roman" w:hAnsi="Times New Roman" w:cs="Times New Roman"/>
+        </w:rPr>
+      </w:pPr>
+      <w:r>
+        <w:rPr>
+          <w:rFonts w:ascii="Times New Roman" w:hAnsi="Times New Roman" w:cs="Times New Roman"/>
+          <w:b/>
+          <w:bCs/>
+        </w:rPr>
+        <w:t>Backend</w:t>
+      </w:r>
+      <w:r>
+        <w:rPr>
+          <w:rFonts w:ascii="Times New Roman" w:hAnsi="Times New Roman" w:cs="Times New Roman"/>
+        </w:rPr>
+        <w:t>:</w:t>
+      </w:r>
+    </w:p>
+    <w:p>
+      <w:pPr>
+        <w:numPr>
+          <w:ilvl w:val="1"/>
+          <w:numId w:val="21"/>
+        </w:numPr>
+        <w:spacing w:line="240" w:lineRule="auto"/>
+        <w:rPr>
+          <w:rFonts w:ascii="Times New Roman" w:hAnsi="Times New Roman" w:cs="Times New Roman"/>
+        </w:rPr>
+      </w:pPr>
+      <w:r>
+        <w:rPr>
+          <w:rFonts w:ascii="Times New Roman" w:hAnsi="Times New Roman" w:cs="Times New Roman"/>
+        </w:rPr>
+        <w:t>Accept only username, email, password, and password confirmation for this step.</w:t>
+      </w:r>
+    </w:p>
+    <w:p>
+      <w:pPr>
+        <w:numPr>
+          <w:ilvl w:val="1"/>
+          <w:numId w:val="21"/>
+        </w:numPr>
+        <w:spacing w:line="240" w:lineRule="auto"/>
+        <w:rPr>
+          <w:rFonts w:ascii="Times New Roman" w:hAnsi="Times New Roman" w:cs="Times New Roman"/>
+        </w:rPr>
+      </w:pPr>
+      <w:r>
+        <w:rPr>
+          <w:rFonts w:ascii="Times New Roman" w:hAnsi="Times New Roman" w:cs="Times New Roman"/>
+        </w:rPr>
+        <w:t xml:space="preserve">Validate these fields based on </w:t>
+      </w:r>
+      <w:r>
+        <w:rPr>
+          <w:rFonts w:ascii="Times New Roman" w:hAnsi="Times New Roman" w:cs="Times New Roman"/>
+        </w:rPr>
+        <w:t>the</w:t>
+      </w:r>
+      <w:r>
+        <w:rPr>
+          <w:rFonts w:ascii="Times New Roman" w:hAnsi="Times New Roman" w:cs="Times New Roman"/>
+        </w:rPr>
+        <w:t xml:space="preserve"> Mongoose schema.</w:t>
+      </w:r>
+    </w:p>
+    <w:p>
+      <w:pPr>
+        <w:numPr>
+          <w:ilvl w:val="1"/>
+          <w:numId w:val="21"/>
+        </w:numPr>
+        <w:spacing w:line="240" w:lineRule="auto"/>
+        <w:rPr>
+          <w:rFonts w:ascii="Times New Roman" w:hAnsi="Times New Roman" w:cs="Times New Roman"/>
+        </w:rPr>
+      </w:pPr>
+      <w:r>
+        <w:rPr>
+          <w:rFonts w:ascii="Times New Roman" w:hAnsi="Times New Roman" w:cs="Times New Roman"/>
+        </w:rPr>
+        <w:t>If all validation passes, save this user in the database.</w:t>
+      </w:r>
+    </w:p>
+    <w:p>
+      <w:pPr>
+        <w:numPr>
+          <w:ilvl w:val="1"/>
+          <w:numId w:val="21"/>
+        </w:numPr>
+        <w:spacing w:line="240" w:lineRule="auto"/>
+        <w:rPr>
+          <w:rFonts w:ascii="Times New Roman" w:hAnsi="Times New Roman" w:cs="Times New Roman"/>
+        </w:rPr>
+      </w:pPr>
+      <w:r>
+        <w:rPr>
+          <w:rFonts w:ascii="Times New Roman" w:hAnsi="Times New Roman" w:cs="Times New Roman"/>
+        </w:rPr>
+        <w:t>Generate a JWT token to keep the user authenticated.</w:t>
+      </w:r>
+    </w:p>
+    <w:p>
+      <w:pPr>
+        <w:numPr>
+          <w:ilvl w:val="1"/>
+          <w:numId w:val="21"/>
+        </w:numPr>
+        <w:spacing w:line="240" w:lineRule="auto"/>
+        <w:rPr>
+          <w:rFonts w:ascii="Times New Roman" w:hAnsi="Times New Roman" w:cs="Times New Roman"/>
+        </w:rPr>
+      </w:pPr>
+      <w:r>
+        <w:rPr>
+          <w:rFonts w:ascii="Times New Roman" w:hAnsi="Times New Roman" w:cs="Times New Roman"/>
+        </w:rPr>
+        <w:t>Respond to the frontend, signaling a successful registration.</w:t>
+      </w:r>
+    </w:p>
+    <w:p>
+      <w:pPr>
+        <w:spacing w:line="240" w:lineRule="auto"/>
+        <w:rPr>
+          <w:rFonts w:ascii="Times New Roman" w:hAnsi="Times New Roman" w:cs="Times New Roman"/>
+          <w:b/>
+          <w:bCs/>
+        </w:rPr>
+      </w:pPr>
+      <w:r>
+        <w:rPr>
+          <w:rFonts w:ascii="Times New Roman" w:hAnsi="Times New Roman" w:cs="Times New Roman"/>
+          <w:b/>
+          <w:bCs/>
+        </w:rPr>
+        <w:t>2. Profile Completion:</w:t>
+      </w:r>
+    </w:p>
+    <w:p>
+      <w:pPr>
+        <w:numPr>
+          <w:ilvl w:val="0"/>
+          <w:numId w:val="22"/>
+        </w:numPr>
+        <w:spacing w:line="240" w:lineRule="auto"/>
+        <w:rPr>
+          <w:rFonts w:ascii="Times New Roman" w:hAnsi="Times New Roman" w:cs="Times New Roman"/>
+        </w:rPr>
+      </w:pPr>
+      <w:r>
+        <w:rPr>
+          <w:rFonts w:ascii="Times New Roman" w:hAnsi="Times New Roman" w:cs="Times New Roman"/>
+          <w:b/>
+          <w:bCs/>
+        </w:rPr>
+        <w:t>Frontend</w:t>
+      </w:r>
+      <w:r>
+        <w:rPr>
+          <w:rFonts w:ascii="Times New Roman" w:hAnsi="Times New Roman" w:cs="Times New Roman"/>
+        </w:rPr>
+        <w:t>:</w:t>
+      </w:r>
+    </w:p>
+    <w:p>
+      <w:pPr>
+        <w:numPr>
+          <w:ilvl w:val="1"/>
+          <w:numId w:val="22"/>
+        </w:numPr>
+        <w:spacing w:line="240" w:lineRule="auto"/>
+        <w:rPr>
+          <w:rFonts w:ascii="Times New Roman" w:hAnsi="Times New Roman" w:cs="Times New Roman"/>
+        </w:rPr>
+      </w:pPr>
+      <w:r>
+        <w:rPr>
+          <w:rFonts w:ascii="Times New Roman" w:hAnsi="Times New Roman" w:cs="Times New Roman"/>
+        </w:rPr>
+        <w:t>Display the profile completion form with fields like first name, last name, languages, about, etc.</w:t>
+      </w:r>
+    </w:p>
+    <w:p>
+      <w:pPr>
+        <w:numPr>
+          <w:ilvl w:val="1"/>
+          <w:numId w:val="22"/>
+        </w:numPr>
+        <w:spacing w:line="240" w:lineRule="auto"/>
+        <w:rPr>
+          <w:rFonts w:ascii="Times New Roman" w:hAnsi="Times New Roman" w:cs="Times New Roman"/>
+        </w:rPr>
+      </w:pPr>
+      <w:r>
+        <w:rPr>
+          <w:rFonts w:ascii="Times New Roman" w:hAnsi="Times New Roman" w:cs="Times New Roman"/>
+        </w:rPr>
+        <w:t>Ensure the user can't navigate away from this page without completing the profile or they'll be directed back to it.</w:t>
+      </w:r>
+    </w:p>
+    <w:p>
+      <w:pPr>
+        <w:numPr>
+          <w:ilvl w:val="1"/>
+          <w:numId w:val="22"/>
+        </w:numPr>
+        <w:spacing w:line="240" w:lineRule="auto"/>
+        <w:rPr>
+          <w:rFonts w:ascii="Times New Roman" w:hAnsi="Times New Roman" w:cs="Times New Roman"/>
+        </w:rPr>
+      </w:pPr>
+      <w:r>
+        <w:rPr>
+          <w:rFonts w:ascii="Times New Roman" w:hAnsi="Times New Roman" w:cs="Times New Roman"/>
+        </w:rPr>
+        <w:t>On successful submission, update the user's profile in the backend.</w:t>
+      </w:r>
+    </w:p>
+    <w:p>
+      <w:pPr>
+        <w:numPr>
+          <w:ilvl w:val="0"/>
+          <w:numId w:val="22"/>
+        </w:numPr>
+        <w:spacing w:line="240" w:lineRule="auto"/>
+        <w:rPr>
+          <w:rFonts w:ascii="Times New Roman" w:hAnsi="Times New Roman" w:cs="Times New Roman"/>
+        </w:rPr>
+      </w:pPr>
+      <w:r>
+        <w:rPr>
+          <w:rFonts w:ascii="Times New Roman" w:hAnsi="Times New Roman" w:cs="Times New Roman"/>
+          <w:b/>
+          <w:bCs/>
+        </w:rPr>
+        <w:t>Backend</w:t>
+      </w:r>
+      <w:r>
+        <w:rPr>
+          <w:rFonts w:ascii="Times New Roman" w:hAnsi="Times New Roman" w:cs="Times New Roman"/>
+        </w:rPr>
+        <w:t>:</w:t>
+      </w:r>
+    </w:p>
+    <w:p>
+      <w:pPr>
+        <w:numPr>
+          <w:ilvl w:val="1"/>
+          <w:numId w:val="22"/>
+        </w:numPr>
+        <w:spacing w:line="240" w:lineRule="auto"/>
+        <w:rPr>
+          <w:rFonts w:ascii="Times New Roman" w:hAnsi="Times New Roman" w:cs="Times New Roman"/>
+        </w:rPr>
+      </w:pPr>
+      <w:r>
+        <w:rPr>
+          <w:rFonts w:ascii="Times New Roman" w:hAnsi="Times New Roman" w:cs="Times New Roman"/>
+        </w:rPr>
+        <w:t>Receive the data from the profile completion form.</w:t>
+      </w:r>
+    </w:p>
+    <w:p>
+      <w:pPr>
+        <w:numPr>
+          <w:ilvl w:val="1"/>
+          <w:numId w:val="22"/>
+        </w:numPr>
+        <w:spacing w:line="240" w:lineRule="auto"/>
+        <w:rPr>
+          <w:rFonts w:ascii="Times New Roman" w:hAnsi="Times New Roman" w:cs="Times New Roman"/>
+        </w:rPr>
+      </w:pPr>
+      <w:r>
+        <w:rPr>
+          <w:rFonts w:ascii="Times New Roman" w:hAnsi="Times New Roman" w:cs="Times New Roman"/>
+        </w:rPr>
+        <w:t xml:space="preserve">Validate the data based on </w:t>
+      </w:r>
+      <w:r>
+        <w:rPr>
+          <w:rFonts w:ascii="Times New Roman" w:hAnsi="Times New Roman" w:cs="Times New Roman"/>
+        </w:rPr>
+        <w:t>the</w:t>
+      </w:r>
+      <w:r>
+        <w:rPr>
+          <w:rFonts w:ascii="Times New Roman" w:hAnsi="Times New Roman" w:cs="Times New Roman"/>
+        </w:rPr>
+        <w:t xml:space="preserve"> Mongoose schema.</w:t>
+      </w:r>
+    </w:p>
+    <w:p>
+      <w:pPr>
+        <w:numPr>
+          <w:ilvl w:val="1"/>
+          <w:numId w:val="22"/>
+        </w:numPr>
+        <w:spacing w:line="240" w:lineRule="auto"/>
+        <w:rPr>
+          <w:rFonts w:ascii="Times New Roman" w:hAnsi="Times New Roman" w:cs="Times New Roman"/>
+        </w:rPr>
+      </w:pPr>
+      <w:r>
+        <w:rPr>
+          <w:rFonts w:ascii="Times New Roman" w:hAnsi="Times New Roman" w:cs="Times New Roman"/>
+        </w:rPr>
+        <w:t xml:space="preserve">If all validation passes, update the previously created user entry in the database with the additional details. </w:t>
+      </w:r>
+    </w:p>
+    <w:p>
+      <w:pPr>
+        <w:numPr>
+          <w:ilvl w:val="1"/>
+          <w:numId w:val="22"/>
+        </w:numPr>
+        <w:spacing w:line="240" w:lineRule="auto"/>
+        <w:rPr>
+          <w:rFonts w:ascii="Times New Roman" w:hAnsi="Times New Roman" w:cs="Times New Roman"/>
+        </w:rPr>
+      </w:pPr>
+      <w:r>
+        <w:rPr>
+          <w:rFonts w:ascii="Times New Roman" w:hAnsi="Times New Roman" w:cs="Times New Roman"/>
+        </w:rPr>
+        <w:t>Respond to the frontend.</w:t>
+      </w:r>
+    </w:p>
+    <w:p>
+      <w:pPr>
+        <w:spacing w:line="240" w:lineRule="auto"/>
+        <w:rPr>
+          <w:rFonts w:ascii="Times New Roman" w:hAnsi="Times New Roman" w:cs="Times New Roman"/>
+          <w:b/>
+          <w:bCs/>
+        </w:rPr>
+      </w:pPr>
+      <w:r>
+        <w:rPr>
+          <w:rFonts w:ascii="Times New Roman" w:hAnsi="Times New Roman" w:cs="Times New Roman"/>
+          <w:b/>
+          <w:bCs/>
+        </w:rPr>
+        <w:t>3. Post-Profile Completion:</w:t>
+      </w:r>
+    </w:p>
+    <w:p>
+      <w:pPr>
+        <w:pStyle w:val="ListParagraph"/>
+        <w:numPr>
+          <w:ilvl w:val="0"/>
+          <w:numId w:val="18"/>
+        </w:numPr>
+        <w:spacing w:line="240" w:lineRule="auto"/>
+        <w:rPr>
+          <w:rFonts w:ascii="Times New Roman" w:hAnsi="Times New Roman" w:cs="Times New Roman"/>
+        </w:rPr>
+      </w:pPr>
+      <w:r>
+        <w:rPr>
+          <w:rFonts w:ascii="Times New Roman" w:hAnsi="Times New Roman" w:cs="Times New Roman"/>
+        </w:rPr>
+        <w:t>Once the profile is successfully completed, the user can be redirected to the</w:t>
+      </w:r>
+      <w:r>
+        <w:rPr>
+          <w:rFonts w:ascii="Times New Roman" w:hAnsi="Times New Roman" w:cs="Times New Roman"/>
+        </w:rPr>
+        <w:t xml:space="preserve"> </w:t>
+      </w:r>
+      <w:r>
+        <w:rPr>
+          <w:rFonts w:ascii="Times New Roman" w:hAnsi="Times New Roman" w:cs="Times New Roman"/>
+        </w:rPr>
+        <w:t>‘</w:t>
+      </w:r>
+      <w:r>
+        <w:rPr>
+          <w:rFonts w:ascii="Times New Roman" w:hAnsi="Times New Roman" w:cs="Times New Roman"/>
+        </w:rPr>
+        <w:t>discover</w:t>
+      </w:r>
+      <w:r>
+        <w:rPr>
+          <w:rFonts w:ascii="Times New Roman" w:hAnsi="Times New Roman" w:cs="Times New Roman"/>
+        </w:rPr>
+        <w:t>’</w:t>
+      </w:r>
+      <w:r>
+        <w:rPr>
+          <w:rFonts w:ascii="Times New Roman" w:hAnsi="Times New Roman" w:cs="Times New Roman"/>
+        </w:rPr>
+        <w:t xml:space="preserve"> page.</w:t>
+      </w:r>
+    </w:p>
+    <w:p>
+      <w:pPr>
+        <w:pStyle w:val="ListParagraph"/>
+        <w:numPr>
+          <w:ilvl w:val="0"/>
+          <w:numId w:val="18"/>
+        </w:numPr>
+        <w:spacing w:line="240" w:lineRule="auto"/>
+        <w:rPr>
+          <w:rFonts w:ascii="Times New Roman" w:hAnsi="Times New Roman" w:cs="Times New Roman"/>
+        </w:rPr>
+      </w:pPr>
+      <w:r>
+        <w:rPr>
+          <w:rFonts w:ascii="Times New Roman" w:hAnsi="Times New Roman" w:cs="Times New Roman"/>
+        </w:rPr>
+        <w:t>The user should now have full access to the website's features.</w:t>
+      </w:r>
+    </w:p>
+    <w:p>
+      <w:pPr>
+        <w:spacing w:line="240" w:lineRule="auto"/>
+        <w:rPr>
+          <w:rFonts w:ascii="Times New Roman" w:hAnsi="Times New Roman" w:cs="Times New Roman"/>
+        </w:rPr>
+      </w:pPr>
+    </w:p>
+    <w:p>
+      <w:pPr>
+        <w:spacing w:line="240" w:lineRule="auto"/>
+        <w:rPr>
+          <w:rFonts w:ascii="Times New Roman" w:hAnsi="Times New Roman" w:cs="Times New Roman"/>
+        </w:rPr>
+      </w:pPr>
+      <w:r>
+        <w:rPr>
+          <w:rFonts w:ascii="Times New Roman" w:hAnsi="Times New Roman" w:cs="Times New Roman"/>
+          <w:b/>
+          <w:bCs/>
+        </w:rPr>
+        <w:t xml:space="preserve">Note: </w:t>
+      </w:r>
+      <w:r>
+        <w:rPr>
+          <w:rFonts w:ascii="Times New Roman" w:hAnsi="Times New Roman" w:cs="Times New Roman"/>
+        </w:rPr>
+        <w:t>If a registered user exits the profile creation page without completing it and later logs in, they'll be redirected there again, which must be completed before accessing the rest of the website.</w:t>
+      </w:r>
+    </w:p>
+    <w:p>
+      <w:pPr>
+        <w:pBdr>
+          <w:bottom w:val="single" w:sz="6" w:space="1" w:color="auto"/>
+        </w:pBdr>
+        <w:spacing w:line="240" w:lineRule="auto"/>
+        <w:rPr>
+          <w:rFonts w:ascii="Times New Roman" w:hAnsi="Times New Roman" w:cs="Times New Roman"/>
         </w:rPr>
       </w:pPr>
     </w:p>
@@ -2015,6 +2669,123 @@
     </w:lvl>
   </w:abstractNum>
   <w:abstractNum w:abstractNumId="1" w15:restartNumberingAfterBreak="0">
+    <w:nsid w:val="08FC65E4"/>
+    <w:multiLevelType w:val="multilevel"/>
+    <w:tmpl w:val="4D0A103C"/>
+    <w:lvl w:ilvl="0">
+      <w:start w:val="1"/>
+      <w:numFmt w:val="decimal"/>
+      <w:lvlText w:val="%1."/>
+      <w:lvlJc w:val="left"/>
+      <w:pPr>
+        <w:tabs>
+          <w:tab w:val="num" w:pos="720"/>
+        </w:tabs>
+        <w:ind w:left="720" w:hanging="360"/>
+      </w:pPr>
+    </w:lvl>
+    <w:lvl w:ilvl="1">
+      <w:start w:val="1"/>
+      <w:numFmt w:val="bullet"/>
+      <w:lvlText w:val=""/>
+      <w:lvlJc w:val="left"/>
+      <w:pPr>
+        <w:tabs>
+          <w:tab w:val="num" w:pos="1440"/>
+        </w:tabs>
+        <w:ind w:left="1440" w:hanging="360"/>
+      </w:pPr>
+      <w:rPr>
+        <w:rFonts w:ascii="Symbol" w:hAnsi="Symbol" w:hint="default"/>
+        <w:sz w:val="20"/>
+      </w:rPr>
+    </w:lvl>
+    <w:lvl w:ilvl="2" w:tentative="1">
+      <w:start w:val="1"/>
+      <w:numFmt w:val="decimal"/>
+      <w:lvlText w:val="%3."/>
+      <w:lvlJc w:val="left"/>
+      <w:pPr>
+        <w:tabs>
+          <w:tab w:val="num" w:pos="2160"/>
+        </w:tabs>
+        <w:ind w:left="2160" w:hanging="360"/>
+      </w:pPr>
+    </w:lvl>
+    <w:lvl w:ilvl="3" w:tentative="1">
+      <w:start w:val="1"/>
+      <w:numFmt w:val="decimal"/>
+      <w:lvlText w:val="%4."/>
+      <w:lvlJc w:val="left"/>
+      <w:pPr>
+        <w:tabs>
+          <w:tab w:val="num" w:pos="2880"/>
+        </w:tabs>
+        <w:ind w:left="2880" w:hanging="360"/>
+      </w:pPr>
+    </w:lvl>
+    <w:lvl w:ilvl="4" w:tentative="1">
+      <w:start w:val="1"/>
+      <w:numFmt w:val="decimal"/>
+      <w:lvlText w:val="%5."/>
+      <w:lvlJc w:val="left"/>
+      <w:pPr>
+        <w:tabs>
+          <w:tab w:val="num" w:pos="3600"/>
+        </w:tabs>
+        <w:ind w:left="3600" w:hanging="360"/>
+      </w:pPr>
+    </w:lvl>
+    <w:lvl w:ilvl="5" w:tentative="1">
+      <w:start w:val="1"/>
+      <w:numFmt w:val="decimal"/>
+      <w:lvlText w:val="%6."/>
+      <w:lvlJc w:val="left"/>
+      <w:pPr>
+        <w:tabs>
+          <w:tab w:val="num" w:pos="4320"/>
+        </w:tabs>
+        <w:ind w:left="4320" w:hanging="360"/>
+      </w:pPr>
+    </w:lvl>
+    <w:lvl w:ilvl="6" w:tentative="1">
+      <w:start w:val="1"/>
+      <w:numFmt w:val="decimal"/>
+      <w:lvlText w:val="%7."/>
+      <w:lvlJc w:val="left"/>
+      <w:pPr>
+        <w:tabs>
+          <w:tab w:val="num" w:pos="5040"/>
+        </w:tabs>
+        <w:ind w:left="5040" w:hanging="360"/>
+      </w:pPr>
+    </w:lvl>
+    <w:lvl w:ilvl="7" w:tentative="1">
+      <w:start w:val="1"/>
+      <w:numFmt w:val="decimal"/>
+      <w:lvlText w:val="%8."/>
+      <w:lvlJc w:val="left"/>
+      <w:pPr>
+        <w:tabs>
+          <w:tab w:val="num" w:pos="5760"/>
+        </w:tabs>
+        <w:ind w:left="5760" w:hanging="360"/>
+      </w:pPr>
+    </w:lvl>
+    <w:lvl w:ilvl="8" w:tentative="1">
+      <w:start w:val="1"/>
+      <w:numFmt w:val="decimal"/>
+      <w:lvlText w:val="%9."/>
+      <w:lvlJc w:val="left"/>
+      <w:pPr>
+        <w:tabs>
+          <w:tab w:val="num" w:pos="6480"/>
+        </w:tabs>
+        <w:ind w:left="6480" w:hanging="360"/>
+      </w:pPr>
+    </w:lvl>
+  </w:abstractNum>
+  <w:abstractNum w:abstractNumId="2" w15:restartNumberingAfterBreak="0">
     <w:nsid w:val="16394B60"/>
     <w:multiLevelType w:val="hybridMultilevel"/>
     <w:tmpl w:val="E4CE3884"/>
@@ -2127,7 +2898,7 @@
       </w:rPr>
     </w:lvl>
   </w:abstractNum>
-  <w:abstractNum w:abstractNumId="2" w15:restartNumberingAfterBreak="0">
+  <w:abstractNum w:abstractNumId="3" w15:restartNumberingAfterBreak="0">
     <w:nsid w:val="17392250"/>
     <w:multiLevelType w:val="hybridMultilevel"/>
     <w:tmpl w:val="16064F6E"/>
@@ -2240,7 +3011,7 @@
       </w:rPr>
     </w:lvl>
   </w:abstractNum>
-  <w:abstractNum w:abstractNumId="3" w15:restartNumberingAfterBreak="0">
+  <w:abstractNum w:abstractNumId="4" w15:restartNumberingAfterBreak="0">
     <w:nsid w:val="192852EF"/>
     <w:multiLevelType w:val="hybridMultilevel"/>
     <w:tmpl w:val="DD489D5A"/>
@@ -2353,7 +3124,7 @@
       </w:rPr>
     </w:lvl>
   </w:abstractNum>
-  <w:abstractNum w:abstractNumId="4" w15:restartNumberingAfterBreak="0">
+  <w:abstractNum w:abstractNumId="5" w15:restartNumberingAfterBreak="0">
     <w:nsid w:val="1B443A07"/>
     <w:multiLevelType w:val="hybridMultilevel"/>
     <w:tmpl w:val="A1B2A2BE"/>
@@ -2466,10 +3237,10 @@
       </w:rPr>
     </w:lvl>
   </w:abstractNum>
-  <w:abstractNum w:abstractNumId="5" w15:restartNumberingAfterBreak="0">
+  <w:abstractNum w:abstractNumId="6" w15:restartNumberingAfterBreak="0">
     <w:nsid w:val="1C187C77"/>
     <w:multiLevelType w:val="hybridMultilevel"/>
-    <w:tmpl w:val="F9745FCA"/>
+    <w:tmpl w:val="3A3A0F90"/>
     <w:lvl w:ilvl="0" w:tplc="04090001">
       <w:start w:val="1"/>
       <w:numFmt w:val="bullet"/>
@@ -2579,7 +3350,7 @@
       </w:rPr>
     </w:lvl>
   </w:abstractNum>
-  <w:abstractNum w:abstractNumId="6" w15:restartNumberingAfterBreak="0">
+  <w:abstractNum w:abstractNumId="7" w15:restartNumberingAfterBreak="0">
     <w:nsid w:val="273C74ED"/>
     <w:multiLevelType w:val="hybridMultilevel"/>
     <w:tmpl w:val="DCBCC54E"/>
@@ -2692,7 +3463,7 @@
       </w:rPr>
     </w:lvl>
   </w:abstractNum>
-  <w:abstractNum w:abstractNumId="7" w15:restartNumberingAfterBreak="0">
+  <w:abstractNum w:abstractNumId="8" w15:restartNumberingAfterBreak="0">
     <w:nsid w:val="2A6F14DB"/>
     <w:multiLevelType w:val="hybridMultilevel"/>
     <w:tmpl w:val="7FF0B3E6"/>
@@ -2805,7 +3576,7 @@
       </w:rPr>
     </w:lvl>
   </w:abstractNum>
-  <w:abstractNum w:abstractNumId="8" w15:restartNumberingAfterBreak="0">
+  <w:abstractNum w:abstractNumId="9" w15:restartNumberingAfterBreak="0">
     <w:nsid w:val="2DD63482"/>
     <w:multiLevelType w:val="multilevel"/>
     <w:tmpl w:val="548E3D2A"/>
@@ -2954,7 +3725,7 @@
       </w:rPr>
     </w:lvl>
   </w:abstractNum>
-  <w:abstractNum w:abstractNumId="9" w15:restartNumberingAfterBreak="0">
+  <w:abstractNum w:abstractNumId="10" w15:restartNumberingAfterBreak="0">
     <w:nsid w:val="2F9D686A"/>
     <w:multiLevelType w:val="hybridMultilevel"/>
     <w:tmpl w:val="D56C1590"/>
@@ -3067,7 +3838,124 @@
       </w:rPr>
     </w:lvl>
   </w:abstractNum>
-  <w:abstractNum w:abstractNumId="10" w15:restartNumberingAfterBreak="0">
+  <w:abstractNum w:abstractNumId="11" w15:restartNumberingAfterBreak="0">
+    <w:nsid w:val="39245CB2"/>
+    <w:multiLevelType w:val="multilevel"/>
+    <w:tmpl w:val="E6B20204"/>
+    <w:lvl w:ilvl="0">
+      <w:start w:val="1"/>
+      <w:numFmt w:val="decimal"/>
+      <w:lvlText w:val="%1."/>
+      <w:lvlJc w:val="left"/>
+      <w:pPr>
+        <w:tabs>
+          <w:tab w:val="num" w:pos="720"/>
+        </w:tabs>
+        <w:ind w:left="720" w:hanging="360"/>
+      </w:pPr>
+    </w:lvl>
+    <w:lvl w:ilvl="1">
+      <w:start w:val="1"/>
+      <w:numFmt w:val="bullet"/>
+      <w:lvlText w:val=""/>
+      <w:lvlJc w:val="left"/>
+      <w:pPr>
+        <w:tabs>
+          <w:tab w:val="num" w:pos="1440"/>
+        </w:tabs>
+        <w:ind w:left="1440" w:hanging="360"/>
+      </w:pPr>
+      <w:rPr>
+        <w:rFonts w:ascii="Symbol" w:hAnsi="Symbol" w:hint="default"/>
+        <w:sz w:val="20"/>
+      </w:rPr>
+    </w:lvl>
+    <w:lvl w:ilvl="2" w:tentative="1">
+      <w:start w:val="1"/>
+      <w:numFmt w:val="decimal"/>
+      <w:lvlText w:val="%3."/>
+      <w:lvlJc w:val="left"/>
+      <w:pPr>
+        <w:tabs>
+          <w:tab w:val="num" w:pos="2160"/>
+        </w:tabs>
+        <w:ind w:left="2160" w:hanging="360"/>
+      </w:pPr>
+    </w:lvl>
+    <w:lvl w:ilvl="3" w:tentative="1">
+      <w:start w:val="1"/>
+      <w:numFmt w:val="decimal"/>
+      <w:lvlText w:val="%4."/>
+      <w:lvlJc w:val="left"/>
+      <w:pPr>
+        <w:tabs>
+          <w:tab w:val="num" w:pos="2880"/>
+        </w:tabs>
+        <w:ind w:left="2880" w:hanging="360"/>
+      </w:pPr>
+    </w:lvl>
+    <w:lvl w:ilvl="4" w:tentative="1">
+      <w:start w:val="1"/>
+      <w:numFmt w:val="decimal"/>
+      <w:lvlText w:val="%5."/>
+      <w:lvlJc w:val="left"/>
+      <w:pPr>
+        <w:tabs>
+          <w:tab w:val="num" w:pos="3600"/>
+        </w:tabs>
+        <w:ind w:left="3600" w:hanging="360"/>
+      </w:pPr>
+    </w:lvl>
+    <w:lvl w:ilvl="5" w:tentative="1">
+      <w:start w:val="1"/>
+      <w:numFmt w:val="decimal"/>
+      <w:lvlText w:val="%6."/>
+      <w:lvlJc w:val="left"/>
+      <w:pPr>
+        <w:tabs>
+          <w:tab w:val="num" w:pos="4320"/>
+        </w:tabs>
+        <w:ind w:left="4320" w:hanging="360"/>
+      </w:pPr>
+    </w:lvl>
+    <w:lvl w:ilvl="6" w:tentative="1">
+      <w:start w:val="1"/>
+      <w:numFmt w:val="decimal"/>
+      <w:lvlText w:val="%7."/>
+      <w:lvlJc w:val="left"/>
+      <w:pPr>
+        <w:tabs>
+          <w:tab w:val="num" w:pos="5040"/>
+        </w:tabs>
+        <w:ind w:left="5040" w:hanging="360"/>
+      </w:pPr>
+    </w:lvl>
+    <w:lvl w:ilvl="7" w:tentative="1">
+      <w:start w:val="1"/>
+      <w:numFmt w:val="decimal"/>
+      <w:lvlText w:val="%8."/>
+      <w:lvlJc w:val="left"/>
+      <w:pPr>
+        <w:tabs>
+          <w:tab w:val="num" w:pos="5760"/>
+        </w:tabs>
+        <w:ind w:left="5760" w:hanging="360"/>
+      </w:pPr>
+    </w:lvl>
+    <w:lvl w:ilvl="8" w:tentative="1">
+      <w:start w:val="1"/>
+      <w:numFmt w:val="decimal"/>
+      <w:lvlText w:val="%9."/>
+      <w:lvlJc w:val="left"/>
+      <w:pPr>
+        <w:tabs>
+          <w:tab w:val="num" w:pos="6480"/>
+        </w:tabs>
+        <w:ind w:left="6480" w:hanging="360"/>
+      </w:pPr>
+    </w:lvl>
+  </w:abstractNum>
+  <w:abstractNum w:abstractNumId="12" w15:restartNumberingAfterBreak="0">
     <w:nsid w:val="398B54D4"/>
     <w:multiLevelType w:val="hybridMultilevel"/>
     <w:tmpl w:val="A75ABE9C"/>
@@ -3156,7 +4044,120 @@
       </w:pPr>
     </w:lvl>
   </w:abstractNum>
-  <w:abstractNum w:abstractNumId="11" w15:restartNumberingAfterBreak="0">
+  <w:abstractNum w:abstractNumId="13" w15:restartNumberingAfterBreak="0">
+    <w:nsid w:val="3DAD662C"/>
+    <w:multiLevelType w:val="multilevel"/>
+    <w:tmpl w:val="02EEAB0C"/>
+    <w:lvl w:ilvl="0">
+      <w:start w:val="1"/>
+      <w:numFmt w:val="decimal"/>
+      <w:lvlText w:val="%1."/>
+      <w:lvlJc w:val="left"/>
+      <w:pPr>
+        <w:tabs>
+          <w:tab w:val="num" w:pos="720"/>
+        </w:tabs>
+        <w:ind w:left="720" w:hanging="360"/>
+      </w:pPr>
+    </w:lvl>
+    <w:lvl w:ilvl="1" w:tentative="1">
+      <w:start w:val="1"/>
+      <w:numFmt w:val="decimal"/>
+      <w:lvlText w:val="%2."/>
+      <w:lvlJc w:val="left"/>
+      <w:pPr>
+        <w:tabs>
+          <w:tab w:val="num" w:pos="1440"/>
+        </w:tabs>
+        <w:ind w:left="1440" w:hanging="360"/>
+      </w:pPr>
+    </w:lvl>
+    <w:lvl w:ilvl="2" w:tentative="1">
+      <w:start w:val="1"/>
+      <w:numFmt w:val="decimal"/>
+      <w:lvlText w:val="%3."/>
+      <w:lvlJc w:val="left"/>
+      <w:pPr>
+        <w:tabs>
+          <w:tab w:val="num" w:pos="2160"/>
+        </w:tabs>
+        <w:ind w:left="2160" w:hanging="360"/>
+      </w:pPr>
+    </w:lvl>
+    <w:lvl w:ilvl="3" w:tentative="1">
+      <w:start w:val="1"/>
+      <w:numFmt w:val="decimal"/>
+      <w:lvlText w:val="%4."/>
+      <w:lvlJc w:val="left"/>
+      <w:pPr>
+        <w:tabs>
+          <w:tab w:val="num" w:pos="2880"/>
+        </w:tabs>
+        <w:ind w:left="2880" w:hanging="360"/>
+      </w:pPr>
+    </w:lvl>
+    <w:lvl w:ilvl="4" w:tentative="1">
+      <w:start w:val="1"/>
+      <w:numFmt w:val="decimal"/>
+      <w:lvlText w:val="%5."/>
+      <w:lvlJc w:val="left"/>
+      <w:pPr>
+        <w:tabs>
+          <w:tab w:val="num" w:pos="3600"/>
+        </w:tabs>
+        <w:ind w:left="3600" w:hanging="360"/>
+      </w:pPr>
+    </w:lvl>
+    <w:lvl w:ilvl="5" w:tentative="1">
+      <w:start w:val="1"/>
+      <w:numFmt w:val="decimal"/>
+      <w:lvlText w:val="%6."/>
+      <w:lvlJc w:val="left"/>
+      <w:pPr>
+        <w:tabs>
+          <w:tab w:val="num" w:pos="4320"/>
+        </w:tabs>
+        <w:ind w:left="4320" w:hanging="360"/>
+      </w:pPr>
+    </w:lvl>
+    <w:lvl w:ilvl="6" w:tentative="1">
+      <w:start w:val="1"/>
+      <w:numFmt w:val="decimal"/>
+      <w:lvlText w:val="%7."/>
+      <w:lvlJc w:val="left"/>
+      <w:pPr>
+        <w:tabs>
+          <w:tab w:val="num" w:pos="5040"/>
+        </w:tabs>
+        <w:ind w:left="5040" w:hanging="360"/>
+      </w:pPr>
+    </w:lvl>
+    <w:lvl w:ilvl="7" w:tentative="1">
+      <w:start w:val="1"/>
+      <w:numFmt w:val="decimal"/>
+      <w:lvlText w:val="%8."/>
+      <w:lvlJc w:val="left"/>
+      <w:pPr>
+        <w:tabs>
+          <w:tab w:val="num" w:pos="5760"/>
+        </w:tabs>
+        <w:ind w:left="5760" w:hanging="360"/>
+      </w:pPr>
+    </w:lvl>
+    <w:lvl w:ilvl="8" w:tentative="1">
+      <w:start w:val="1"/>
+      <w:numFmt w:val="decimal"/>
+      <w:lvlText w:val="%9."/>
+      <w:lvlJc w:val="left"/>
+      <w:pPr>
+        <w:tabs>
+          <w:tab w:val="num" w:pos="6480"/>
+        </w:tabs>
+        <w:ind w:left="6480" w:hanging="360"/>
+      </w:pPr>
+    </w:lvl>
+  </w:abstractNum>
+  <w:abstractNum w:abstractNumId="14" w15:restartNumberingAfterBreak="0">
     <w:nsid w:val="41D82DE7"/>
     <w:multiLevelType w:val="hybridMultilevel"/>
     <w:tmpl w:val="5F8E3770"/>
@@ -3269,7 +4270,7 @@
       </w:rPr>
     </w:lvl>
   </w:abstractNum>
-  <w:abstractNum w:abstractNumId="12" w15:restartNumberingAfterBreak="0">
+  <w:abstractNum w:abstractNumId="15" w15:restartNumberingAfterBreak="0">
     <w:nsid w:val="4F7879F7"/>
     <w:multiLevelType w:val="hybridMultilevel"/>
     <w:tmpl w:val="713435D2"/>
@@ -3382,7 +4383,7 @@
       </w:rPr>
     </w:lvl>
   </w:abstractNum>
-  <w:abstractNum w:abstractNumId="13" w15:restartNumberingAfterBreak="0">
+  <w:abstractNum w:abstractNumId="16" w15:restartNumberingAfterBreak="0">
     <w:nsid w:val="517E1835"/>
     <w:multiLevelType w:val="multilevel"/>
     <w:tmpl w:val="D1AE8684"/>
@@ -3499,7 +4500,7 @@
       </w:pPr>
     </w:lvl>
   </w:abstractNum>
-  <w:abstractNum w:abstractNumId="14" w15:restartNumberingAfterBreak="0">
+  <w:abstractNum w:abstractNumId="17" w15:restartNumberingAfterBreak="0">
     <w:nsid w:val="57122222"/>
     <w:multiLevelType w:val="hybridMultilevel"/>
     <w:tmpl w:val="4BD80CEE"/>
@@ -3612,7 +4613,7 @@
       </w:rPr>
     </w:lvl>
   </w:abstractNum>
-  <w:abstractNum w:abstractNumId="15" w15:restartNumberingAfterBreak="0">
+  <w:abstractNum w:abstractNumId="18" w15:restartNumberingAfterBreak="0">
     <w:nsid w:val="61070DEE"/>
     <w:multiLevelType w:val="multilevel"/>
     <w:tmpl w:val="089A619A"/>
@@ -3761,7 +4762,7 @@
       </w:rPr>
     </w:lvl>
   </w:abstractNum>
-  <w:abstractNum w:abstractNumId="16" w15:restartNumberingAfterBreak="0">
+  <w:abstractNum w:abstractNumId="19" w15:restartNumberingAfterBreak="0">
     <w:nsid w:val="642A5DB5"/>
     <w:multiLevelType w:val="hybridMultilevel"/>
     <w:tmpl w:val="7E2285C2"/>
@@ -3874,7 +4875,124 @@
       </w:rPr>
     </w:lvl>
   </w:abstractNum>
-  <w:abstractNum w:abstractNumId="17" w15:restartNumberingAfterBreak="0">
+  <w:abstractNum w:abstractNumId="20" w15:restartNumberingAfterBreak="0">
+    <w:nsid w:val="6D1A5C37"/>
+    <w:multiLevelType w:val="multilevel"/>
+    <w:tmpl w:val="E84C5444"/>
+    <w:lvl w:ilvl="0">
+      <w:start w:val="1"/>
+      <w:numFmt w:val="decimal"/>
+      <w:lvlText w:val="%1."/>
+      <w:lvlJc w:val="left"/>
+      <w:pPr>
+        <w:tabs>
+          <w:tab w:val="num" w:pos="720"/>
+        </w:tabs>
+        <w:ind w:left="720" w:hanging="360"/>
+      </w:pPr>
+    </w:lvl>
+    <w:lvl w:ilvl="1">
+      <w:start w:val="1"/>
+      <w:numFmt w:val="bullet"/>
+      <w:lvlText w:val=""/>
+      <w:lvlJc w:val="left"/>
+      <w:pPr>
+        <w:tabs>
+          <w:tab w:val="num" w:pos="1440"/>
+        </w:tabs>
+        <w:ind w:left="1440" w:hanging="360"/>
+      </w:pPr>
+      <w:rPr>
+        <w:rFonts w:ascii="Symbol" w:hAnsi="Symbol" w:hint="default"/>
+        <w:sz w:val="20"/>
+      </w:rPr>
+    </w:lvl>
+    <w:lvl w:ilvl="2" w:tentative="1">
+      <w:start w:val="1"/>
+      <w:numFmt w:val="decimal"/>
+      <w:lvlText w:val="%3."/>
+      <w:lvlJc w:val="left"/>
+      <w:pPr>
+        <w:tabs>
+          <w:tab w:val="num" w:pos="2160"/>
+        </w:tabs>
+        <w:ind w:left="2160" w:hanging="360"/>
+      </w:pPr>
+    </w:lvl>
+    <w:lvl w:ilvl="3" w:tentative="1">
+      <w:start w:val="1"/>
+      <w:numFmt w:val="decimal"/>
+      <w:lvlText w:val="%4."/>
+      <w:lvlJc w:val="left"/>
+      <w:pPr>
+        <w:tabs>
+          <w:tab w:val="num" w:pos="2880"/>
+        </w:tabs>
+        <w:ind w:left="2880" w:hanging="360"/>
+      </w:pPr>
+    </w:lvl>
+    <w:lvl w:ilvl="4" w:tentative="1">
+      <w:start w:val="1"/>
+      <w:numFmt w:val="decimal"/>
+      <w:lvlText w:val="%5."/>
+      <w:lvlJc w:val="left"/>
+      <w:pPr>
+        <w:tabs>
+          <w:tab w:val="num" w:pos="3600"/>
+        </w:tabs>
+        <w:ind w:left="3600" w:hanging="360"/>
+      </w:pPr>
+    </w:lvl>
+    <w:lvl w:ilvl="5" w:tentative="1">
+      <w:start w:val="1"/>
+      <w:numFmt w:val="decimal"/>
+      <w:lvlText w:val="%6."/>
+      <w:lvlJc w:val="left"/>
+      <w:pPr>
+        <w:tabs>
+          <w:tab w:val="num" w:pos="4320"/>
+        </w:tabs>
+        <w:ind w:left="4320" w:hanging="360"/>
+      </w:pPr>
+    </w:lvl>
+    <w:lvl w:ilvl="6" w:tentative="1">
+      <w:start w:val="1"/>
+      <w:numFmt w:val="decimal"/>
+      <w:lvlText w:val="%7."/>
+      <w:lvlJc w:val="left"/>
+      <w:pPr>
+        <w:tabs>
+          <w:tab w:val="num" w:pos="5040"/>
+        </w:tabs>
+        <w:ind w:left="5040" w:hanging="360"/>
+      </w:pPr>
+    </w:lvl>
+    <w:lvl w:ilvl="7" w:tentative="1">
+      <w:start w:val="1"/>
+      <w:numFmt w:val="decimal"/>
+      <w:lvlText w:val="%8."/>
+      <w:lvlJc w:val="left"/>
+      <w:pPr>
+        <w:tabs>
+          <w:tab w:val="num" w:pos="5760"/>
+        </w:tabs>
+        <w:ind w:left="5760" w:hanging="360"/>
+      </w:pPr>
+    </w:lvl>
+    <w:lvl w:ilvl="8" w:tentative="1">
+      <w:start w:val="1"/>
+      <w:numFmt w:val="decimal"/>
+      <w:lvlText w:val="%9."/>
+      <w:lvlJc w:val="left"/>
+      <w:pPr>
+        <w:tabs>
+          <w:tab w:val="num" w:pos="6480"/>
+        </w:tabs>
+        <w:ind w:left="6480" w:hanging="360"/>
+      </w:pPr>
+    </w:lvl>
+  </w:abstractNum>
+  <w:abstractNum w:abstractNumId="21" w15:restartNumberingAfterBreak="0">
     <w:nsid w:val="6EF91CDA"/>
     <w:multiLevelType w:val="multilevel"/>
     <w:tmpl w:val="4198F636"/>
@@ -4023,7 +5141,7 @@
       </w:rPr>
     </w:lvl>
   </w:abstractNum>
-  <w:abstractNum w:abstractNumId="18" w15:restartNumberingAfterBreak="0">
+  <w:abstractNum w:abstractNumId="22" w15:restartNumberingAfterBreak="0">
     <w:nsid w:val="6F527546"/>
     <w:multiLevelType w:val="hybridMultilevel"/>
     <w:tmpl w:val="A6BE4298"/>
@@ -4137,61 +5255,73 @@
     </w:lvl>
   </w:abstractNum>
   <w:num w:numId="1" w16cid:durableId="1578323840">
-    <w:abstractNumId w:val="13"/>
+    <w:abstractNumId w:val="16"/>
   </w:num>
   <w:num w:numId="2" w16cid:durableId="1966083624">
-    <w:abstractNumId w:val="10"/>
+    <w:abstractNumId w:val="12"/>
   </w:num>
   <w:num w:numId="3" w16cid:durableId="481628815">
-    <w:abstractNumId w:val="7"/>
+    <w:abstractNumId w:val="8"/>
   </w:num>
   <w:num w:numId="4" w16cid:durableId="1656954044">
-    <w:abstractNumId w:val="1"/>
+    <w:abstractNumId w:val="2"/>
   </w:num>
   <w:num w:numId="5" w16cid:durableId="1655641127">
-    <w:abstractNumId w:val="12"/>
+    <w:abstractNumId w:val="15"/>
   </w:num>
   <w:num w:numId="6" w16cid:durableId="1265846802">
-    <w:abstractNumId w:val="14"/>
+    <w:abstractNumId w:val="17"/>
   </w:num>
   <w:num w:numId="7" w16cid:durableId="1408921065">
-    <w:abstractNumId w:val="16"/>
+    <w:abstractNumId w:val="19"/>
   </w:num>
   <w:num w:numId="8" w16cid:durableId="1551258301">
-    <w:abstractNumId w:val="17"/>
+    <w:abstractNumId w:val="21"/>
   </w:num>
   <w:num w:numId="9" w16cid:durableId="1695569278">
-    <w:abstractNumId w:val="8"/>
+    <w:abstractNumId w:val="9"/>
   </w:num>
   <w:num w:numId="10" w16cid:durableId="442920067">
-    <w:abstractNumId w:val="15"/>
+    <w:abstractNumId w:val="18"/>
   </w:num>
   <w:num w:numId="11" w16cid:durableId="1306081647">
     <w:abstractNumId w:val="0"/>
   </w:num>
   <w:num w:numId="12" w16cid:durableId="1860385062">
+    <w:abstractNumId w:val="5"/>
+  </w:num>
+  <w:num w:numId="13" w16cid:durableId="1015308632">
+    <w:abstractNumId w:val="14"/>
+  </w:num>
+  <w:num w:numId="14" w16cid:durableId="1731461464">
+    <w:abstractNumId w:val="10"/>
+  </w:num>
+  <w:num w:numId="15" w16cid:durableId="1792746437">
+    <w:abstractNumId w:val="22"/>
+  </w:num>
+  <w:num w:numId="16" w16cid:durableId="536085941">
     <w:abstractNumId w:val="4"/>
   </w:num>
-  <w:num w:numId="13" w16cid:durableId="1015308632">
+  <w:num w:numId="17" w16cid:durableId="2031099251">
+    <w:abstractNumId w:val="7"/>
+  </w:num>
+  <w:num w:numId="18" w16cid:durableId="784428860">
+    <w:abstractNumId w:val="6"/>
+  </w:num>
+  <w:num w:numId="19" w16cid:durableId="1808888256">
+    <w:abstractNumId w:val="3"/>
+  </w:num>
+  <w:num w:numId="20" w16cid:durableId="1638413429">
+    <w:abstractNumId w:val="13"/>
+  </w:num>
+  <w:num w:numId="21" w16cid:durableId="435248511">
     <w:abstractNumId w:val="11"/>
   </w:num>
-  <w:num w:numId="14" w16cid:durableId="1731461464">
-    <w:abstractNumId w:val="9"/>
+  <w:num w:numId="22" w16cid:durableId="158467981">
+    <w:abstractNumId w:val="1"/>
   </w:num>
-  <w:num w:numId="15" w16cid:durableId="1792746437">
-    <w:abstractNumId w:val="18"/>
-  </w:num>
-  <w:num w:numId="16" w16cid:durableId="536085941">
-    <w:abstractNumId w:val="3"/>
-  </w:num>
-  <w:num w:numId="17" w16cid:durableId="2031099251">
-    <w:abstractNumId w:val="6"/>
-  </w:num>
-  <w:num w:numId="18" w16cid:durableId="784428860">
-    <w:abstractNumId w:val="5"/>
-  </w:num>
-  <w:num w:numId="19" w16cid:durableId="1808888256">
-    <w:abstractNumId w:val="2"/>
+  <w:num w:numId="23" w16cid:durableId="1819420966">
+    <w:abstractNumId w:val="20"/>
   </w:num>
 </w:numbering>
 </file>
@@ -4600,7 +5730,6 @@
   <w:style w:type="character" w:default="1" w:styleId="DefaultParagraphFont">
     <w:name w:val="Default Paragraph Font"/>
     <w:uiPriority w:val="1"/>
-    <w:semiHidden/>
     <w:unhideWhenUsed/>
   </w:style>
   <w:style w:type="table" w:default="1" w:styleId="TableNormal">

</xml_diff>